<commit_message>
zad11: ładna treść zadania w sprawozdaniu
</commit_message>
<xml_diff>
--- a/zad11/spr11.docx
+++ b/zad11/spr11.docx
@@ -159,7 +159,7 @@
               <w:rPr>
                 <w:rFonts w:ascii="Times New Roman" w:hAnsi="Times New Roman" w:cs="Times New Roman"/>
               </w:rPr>
-              <w:t>Model Poczty</w:t>
+              <w:t>metoda MVA</w:t>
             </w:r>
           </w:p>
           <w:p>
@@ -264,13 +264,6 @@
       <w:pPr>
         <w:rPr>
           <w:rFonts w:ascii="Times New Roman" w:hAnsi="Times New Roman" w:cs="Times New Roman"/>
-        </w:rPr>
-      </w:pPr>
-    </w:p>
-    <w:p>
-      <w:pPr>
-        <w:rPr>
-          <w:rFonts w:ascii="Times New Roman" w:hAnsi="Times New Roman" w:cs="Times New Roman"/>
           <w:b/>
         </w:rPr>
       </w:pPr>
@@ -297,7 +290,125 @@
     </w:p>
     <w:p>
       <w:pPr>
-        <w:ind w:left="360"/>
+        <w:pStyle w:val="ListParagraph"/>
+        <w:ind w:left="643"/>
+        <w:rPr>
+          <w:rFonts w:ascii="Times New Roman" w:hAnsi="Times New Roman" w:cs="Times New Roman"/>
+        </w:rPr>
+      </w:pPr>
+    </w:p>
+    <w:p>
+      <w:pPr>
+        <w:pStyle w:val="ListParagraph"/>
+        <w:ind w:left="643"/>
+        <w:rPr>
+          <w:rFonts w:ascii="Times New Roman" w:hAnsi="Times New Roman" w:cs="Times New Roman"/>
+        </w:rPr>
+      </w:pPr>
+      <w:r>
+        <w:rPr>
+          <w:rFonts w:ascii="Times New Roman" w:hAnsi="Times New Roman" w:cs="Times New Roman"/>
+        </w:rPr>
+        <w:t>System składa się z jednostki centralnej, trzech stacji dysków i teminali. Przetwarzane są trzy typy transakcji. Użytkownicy pierwszej klasy przechowują dane na dysku pierwszym i drugim, drugiej – na drugim i trzecim, zaś prace administracyjne – trzecia klasa, wymagają dostępu do wszystkich dysków.</w:t>
+      </w:r>
+    </w:p>
+    <w:p>
+      <w:pPr>
+        <w:pStyle w:val="ListParagraph"/>
+        <w:ind w:left="643"/>
+        <w:rPr>
+          <w:rFonts w:ascii="Times New Roman" w:hAnsi="Times New Roman" w:cs="Times New Roman"/>
+          <w:b/>
+        </w:rPr>
+      </w:pPr>
+      <w:r>
+        <w:rPr>
+          <w:rFonts w:ascii="Times New Roman" w:hAnsi="Times New Roman" w:cs="Times New Roman"/>
+        </w:rPr>
+        <w:t xml:space="preserve">Liczebność źródeł </w:t>
+      </w:r>
+      <w:r>
+        <w:rPr>
+          <w:rFonts w:ascii="Times New Roman" w:hAnsi="Times New Roman" w:cs="Times New Roman"/>
+          <w:b/>
+        </w:rPr>
+        <w:t>N</w:t>
+      </w:r>
+      <w:r>
+        <w:rPr>
+          <w:rFonts w:ascii="Times New Roman" w:hAnsi="Times New Roman" w:cs="Times New Roman"/>
+          <w:b/>
+          <w:vertAlign w:val="superscript"/>
+        </w:rPr>
+        <w:t>1</w:t>
+      </w:r>
+      <w:r>
+        <w:rPr>
+          <w:rFonts w:ascii="Times New Roman" w:hAnsi="Times New Roman" w:cs="Times New Roman"/>
+          <w:b/>
+        </w:rPr>
+        <w:t xml:space="preserve"> = 15, N</w:t>
+      </w:r>
+      <w:r>
+        <w:rPr>
+          <w:rFonts w:ascii="Times New Roman" w:hAnsi="Times New Roman" w:cs="Times New Roman"/>
+          <w:b/>
+          <w:vertAlign w:val="superscript"/>
+        </w:rPr>
+        <w:t>2</w:t>
+      </w:r>
+      <w:r>
+        <w:rPr>
+          <w:rFonts w:ascii="Times New Roman" w:hAnsi="Times New Roman" w:cs="Times New Roman"/>
+          <w:b/>
+        </w:rPr>
+        <w:t xml:space="preserve"> = 13, N</w:t>
+      </w:r>
+      <w:r>
+        <w:rPr>
+          <w:rFonts w:ascii="Times New Roman" w:hAnsi="Times New Roman" w:cs="Times New Roman"/>
+          <w:b/>
+          <w:vertAlign w:val="superscript"/>
+        </w:rPr>
+        <w:t>3</w:t>
+      </w:r>
+      <w:r>
+        <w:rPr>
+          <w:rFonts w:ascii="Times New Roman" w:hAnsi="Times New Roman" w:cs="Times New Roman"/>
+          <w:b/>
+        </w:rPr>
+        <w:t xml:space="preserve"> = 2</w:t>
+      </w:r>
+    </w:p>
+    <w:p>
+      <w:pPr>
+        <w:pStyle w:val="ListParagraph"/>
+        <w:ind w:left="643"/>
+        <w:rPr>
+          <w:rFonts w:ascii="Times New Roman" w:hAnsi="Times New Roman" w:cs="Times New Roman"/>
+          <w:b/>
+        </w:rPr>
+      </w:pPr>
+    </w:p>
+    <w:p>
+      <w:pPr>
+        <w:pStyle w:val="ListParagraph"/>
+        <w:ind w:left="643"/>
+        <w:rPr>
+          <w:rFonts w:ascii="Times New Roman" w:hAnsi="Times New Roman" w:cs="Times New Roman"/>
+        </w:rPr>
+      </w:pPr>
+      <w:r>
+        <w:rPr>
+          <w:rFonts w:ascii="Times New Roman" w:hAnsi="Times New Roman" w:cs="Times New Roman"/>
+        </w:rPr>
+        <w:t>Schemat w/w układu:</w:t>
+      </w:r>
+    </w:p>
+    <w:p>
+      <w:pPr>
+        <w:pStyle w:val="ListParagraph"/>
+        <w:ind w:left="643"/>
         <w:rPr>
           <w:rFonts w:ascii="Times New Roman" w:hAnsi="Times New Roman" w:cs="Times New Roman"/>
         </w:rPr>
@@ -309,10 +420,10 @@
           <w:lang w:eastAsia="pl-PL"/>
         </w:rPr>
         <w:drawing>
-          <wp:inline distT="0" distB="0" distL="0" distR="0" wp14:anchorId="3A2CDE87" wp14:editId="449A0579">
-            <wp:extent cx="5072932" cy="6763909"/>
+          <wp:inline distT="0" distB="0" distL="0" distR="0" wp14:anchorId="5F7288B5" wp14:editId="2384DF57">
+            <wp:extent cx="5760720" cy="2454910"/>
             <wp:effectExtent l="0" t="0" r="0" b="0"/>
-            <wp:docPr id="5" name="Picture 5"/>
+            <wp:docPr id="2" name="Picture 2"/>
             <wp:cNvGraphicFramePr>
               <a:graphicFrameLocks xmlns:a="http://schemas.openxmlformats.org/drawingml/2006/main" noChangeAspect="1"/>
             </wp:cNvGraphicFramePr>
@@ -320,11 +431,11 @@
               <a:graphicData uri="http://schemas.openxmlformats.org/drawingml/2006/picture">
                 <pic:pic xmlns:pic="http://schemas.openxmlformats.org/drawingml/2006/picture">
                   <pic:nvPicPr>
-                    <pic:cNvPr id="5" name="tresc.jpg"/>
+                    <pic:cNvPr id="2" name="miasi11.png"/>
                     <pic:cNvPicPr/>
                   </pic:nvPicPr>
                   <pic:blipFill>
-                    <a:blip r:embed="rId7" cstate="print">
+                    <a:blip r:embed="rId8">
                       <a:extLst>
                         <a:ext uri="{28A0092B-C50C-407E-A947-70E740481C1C}">
                           <a14:useLocalDpi xmlns:a14="http://schemas.microsoft.com/office/drawing/2010/main" val="0"/>
@@ -338,7 +449,7 @@
                   <pic:spPr>
                     <a:xfrm>
                       <a:off x="0" y="0"/>
-                      <a:ext cx="5076621" cy="6768828"/>
+                      <a:ext cx="5760720" cy="2454910"/>
                     </a:xfrm>
                     <a:prstGeom prst="rect">
                       <a:avLst/>
@@ -350,6 +461,641 @@
           </wp:inline>
         </w:drawing>
       </w:r>
+    </w:p>
+    <w:p>
+      <w:pPr>
+        <w:pStyle w:val="ListParagraph"/>
+        <w:ind w:left="643"/>
+        <w:rPr>
+          <w:rFonts w:ascii="Times New Roman" w:hAnsi="Times New Roman" w:cs="Times New Roman"/>
+        </w:rPr>
+      </w:pPr>
+    </w:p>
+    <w:p>
+      <w:pPr>
+        <w:pStyle w:val="ListParagraph"/>
+        <w:ind w:left="643"/>
+        <w:rPr>
+          <w:rFonts w:ascii="Times New Roman" w:hAnsi="Times New Roman" w:cs="Times New Roman"/>
+        </w:rPr>
+      </w:pPr>
+      <w:r>
+        <w:rPr>
+          <w:rFonts w:ascii="Times New Roman" w:hAnsi="Times New Roman" w:cs="Times New Roman"/>
+        </w:rPr>
+        <w:t>Wartości poszczególnych symboli użytych na rysunku:</w:t>
+      </w:r>
+      <w:r>
+        <w:rPr>
+          <w:rFonts w:ascii="Times New Roman" w:hAnsi="Times New Roman" w:cs="Times New Roman"/>
+        </w:rPr>
+        <w:br/>
+        <w:t>W sieciach zamkniętych terminale przedstawione są jako stanowisko obsługi typu IS (Infinitivie Server – nigdy nie ma kolejek). Czasy „myślenia” yżytownikó: kl. 1: 10sek, kl. 2: 20sek, kl. 3: 150sek,</w:t>
+      </w:r>
+    </w:p>
+    <w:p>
+      <w:pPr>
+        <w:pStyle w:val="ListParagraph"/>
+        <w:ind w:left="643"/>
+        <w:rPr>
+          <w:rFonts w:ascii="Times New Roman" w:hAnsi="Times New Roman" w:cs="Times New Roman"/>
+        </w:rPr>
+      </w:pPr>
+    </w:p>
+    <w:p>
+      <w:pPr>
+        <w:pStyle w:val="ListParagraph"/>
+        <w:ind w:left="643"/>
+        <w:rPr>
+          <w:rFonts w:ascii="Times New Roman" w:hAnsi="Times New Roman" w:cs="Times New Roman"/>
+        </w:rPr>
+      </w:pPr>
+      <w:r>
+        <w:rPr>
+          <w:rFonts w:ascii="Times New Roman" w:hAnsi="Times New Roman" w:cs="Times New Roman"/>
+        </w:rPr>
+        <w:t>Prawdopodobieństwo przejść z CPU:</w:t>
+      </w:r>
+    </w:p>
+    <w:tbl>
+      <w:tblPr>
+        <w:tblStyle w:val="TableGrid"/>
+        <w:tblW w:w="0" w:type="auto"/>
+        <w:tblInd w:w="1413" w:type="dxa"/>
+        <w:tblLook w:val="04A0" w:firstRow="1" w:lastRow="0" w:firstColumn="1" w:lastColumn="0" w:noHBand="0" w:noVBand="1"/>
+      </w:tblPr>
+      <w:tblGrid>
+        <w:gridCol w:w="445"/>
+        <w:gridCol w:w="1539"/>
+        <w:gridCol w:w="1560"/>
+        <w:gridCol w:w="1559"/>
+        <w:gridCol w:w="1559"/>
+      </w:tblGrid>
+      <w:tr>
+        <w:tc>
+          <w:tcPr>
+            <w:tcW w:w="445" w:type="dxa"/>
+          </w:tcPr>
+          <w:p>
+            <w:pPr>
+              <w:pStyle w:val="ListParagraph"/>
+              <w:ind w:left="0"/>
+              <w:rPr>
+                <w:rFonts w:ascii="Times New Roman" w:hAnsi="Times New Roman" w:cs="Times New Roman"/>
+              </w:rPr>
+            </w:pPr>
+          </w:p>
+        </w:tc>
+        <w:tc>
+          <w:tcPr>
+            <w:tcW w:w="1539" w:type="dxa"/>
+          </w:tcPr>
+          <w:p>
+            <w:pPr>
+              <w:pStyle w:val="ListParagraph"/>
+              <w:ind w:left="0"/>
+              <w:rPr>
+                <w:rFonts w:ascii="Times New Roman" w:hAnsi="Times New Roman" w:cs="Times New Roman"/>
+                <w:b/>
+              </w:rPr>
+            </w:pPr>
+            <w:r>
+              <w:rPr>
+                <w:rFonts w:ascii="Times New Roman" w:hAnsi="Times New Roman" w:cs="Times New Roman"/>
+                <w:b/>
+              </w:rPr>
+              <w:t>Terminale</w:t>
+            </w:r>
+          </w:p>
+        </w:tc>
+        <w:tc>
+          <w:tcPr>
+            <w:tcW w:w="1560" w:type="dxa"/>
+          </w:tcPr>
+          <w:p>
+            <w:pPr>
+              <w:pStyle w:val="ListParagraph"/>
+              <w:ind w:left="0"/>
+              <w:rPr>
+                <w:rFonts w:ascii="Times New Roman" w:hAnsi="Times New Roman" w:cs="Times New Roman"/>
+                <w:b/>
+              </w:rPr>
+            </w:pPr>
+            <w:r>
+              <w:rPr>
+                <w:rFonts w:ascii="Times New Roman" w:hAnsi="Times New Roman" w:cs="Times New Roman"/>
+                <w:b/>
+              </w:rPr>
+              <w:t>Dysk1</w:t>
+            </w:r>
+          </w:p>
+        </w:tc>
+        <w:tc>
+          <w:tcPr>
+            <w:tcW w:w="1559" w:type="dxa"/>
+          </w:tcPr>
+          <w:p>
+            <w:pPr>
+              <w:pStyle w:val="ListParagraph"/>
+              <w:ind w:left="0"/>
+              <w:rPr>
+                <w:rFonts w:ascii="Times New Roman" w:hAnsi="Times New Roman" w:cs="Times New Roman"/>
+                <w:b/>
+              </w:rPr>
+            </w:pPr>
+            <w:r>
+              <w:rPr>
+                <w:rFonts w:ascii="Times New Roman" w:hAnsi="Times New Roman" w:cs="Times New Roman"/>
+                <w:b/>
+              </w:rPr>
+              <w:t>Dysk2</w:t>
+            </w:r>
+          </w:p>
+        </w:tc>
+        <w:tc>
+          <w:tcPr>
+            <w:tcW w:w="1559" w:type="dxa"/>
+          </w:tcPr>
+          <w:p>
+            <w:pPr>
+              <w:pStyle w:val="ListParagraph"/>
+              <w:ind w:left="0"/>
+              <w:rPr>
+                <w:rFonts w:ascii="Times New Roman" w:hAnsi="Times New Roman" w:cs="Times New Roman"/>
+                <w:b/>
+              </w:rPr>
+            </w:pPr>
+            <w:r>
+              <w:rPr>
+                <w:rFonts w:ascii="Times New Roman" w:hAnsi="Times New Roman" w:cs="Times New Roman"/>
+                <w:b/>
+              </w:rPr>
+              <w:t>Dysk</w:t>
+            </w:r>
+            <w:r>
+              <w:rPr>
+                <w:rFonts w:ascii="Times New Roman" w:hAnsi="Times New Roman" w:cs="Times New Roman"/>
+                <w:b/>
+              </w:rPr>
+              <w:t>3</w:t>
+            </w:r>
+          </w:p>
+        </w:tc>
+      </w:tr>
+      <w:tr>
+        <w:tc>
+          <w:tcPr>
+            <w:tcW w:w="445" w:type="dxa"/>
+          </w:tcPr>
+          <w:p>
+            <w:pPr>
+              <w:pStyle w:val="ListParagraph"/>
+              <w:ind w:left="0"/>
+              <w:rPr>
+                <w:rFonts w:ascii="Times New Roman" w:hAnsi="Times New Roman" w:cs="Times New Roman"/>
+                <w:b/>
+              </w:rPr>
+            </w:pPr>
+            <w:r>
+              <w:rPr>
+                <w:rFonts w:ascii="Times New Roman" w:hAnsi="Times New Roman" w:cs="Times New Roman"/>
+                <w:b/>
+              </w:rPr>
+              <w:t>N</w:t>
+            </w:r>
+            <w:r>
+              <w:rPr>
+                <w:rFonts w:ascii="Times New Roman" w:hAnsi="Times New Roman" w:cs="Times New Roman"/>
+                <w:b/>
+                <w:vertAlign w:val="superscript"/>
+              </w:rPr>
+              <w:t>1</w:t>
+            </w:r>
+          </w:p>
+        </w:tc>
+        <w:tc>
+          <w:tcPr>
+            <w:tcW w:w="1539" w:type="dxa"/>
+          </w:tcPr>
+          <w:p>
+            <w:pPr>
+              <w:pStyle w:val="ListParagraph"/>
+              <w:ind w:left="0"/>
+              <w:rPr>
+                <w:rFonts w:ascii="Times New Roman" w:hAnsi="Times New Roman" w:cs="Times New Roman"/>
+              </w:rPr>
+            </w:pPr>
+            <w:r>
+              <w:rPr>
+                <w:rFonts w:ascii="Times New Roman" w:hAnsi="Times New Roman" w:cs="Times New Roman"/>
+              </w:rPr>
+              <w:t>0.1</w:t>
+            </w:r>
+          </w:p>
+        </w:tc>
+        <w:tc>
+          <w:tcPr>
+            <w:tcW w:w="1560" w:type="dxa"/>
+          </w:tcPr>
+          <w:p>
+            <w:pPr>
+              <w:pStyle w:val="ListParagraph"/>
+              <w:ind w:left="0"/>
+              <w:rPr>
+                <w:rFonts w:ascii="Times New Roman" w:hAnsi="Times New Roman" w:cs="Times New Roman"/>
+              </w:rPr>
+            </w:pPr>
+            <w:r>
+              <w:rPr>
+                <w:rFonts w:ascii="Times New Roman" w:hAnsi="Times New Roman" w:cs="Times New Roman"/>
+              </w:rPr>
+              <w:t>0.7</w:t>
+            </w:r>
+          </w:p>
+        </w:tc>
+        <w:tc>
+          <w:tcPr>
+            <w:tcW w:w="1559" w:type="dxa"/>
+          </w:tcPr>
+          <w:p>
+            <w:pPr>
+              <w:pStyle w:val="ListParagraph"/>
+              <w:ind w:left="0"/>
+              <w:rPr>
+                <w:rFonts w:ascii="Times New Roman" w:hAnsi="Times New Roman" w:cs="Times New Roman"/>
+              </w:rPr>
+            </w:pPr>
+            <w:r>
+              <w:rPr>
+                <w:rFonts w:ascii="Times New Roman" w:hAnsi="Times New Roman" w:cs="Times New Roman"/>
+              </w:rPr>
+              <w:t>0.2</w:t>
+            </w:r>
+          </w:p>
+        </w:tc>
+        <w:tc>
+          <w:tcPr>
+            <w:tcW w:w="1559" w:type="dxa"/>
+          </w:tcPr>
+          <w:p>
+            <w:pPr>
+              <w:pStyle w:val="ListParagraph"/>
+              <w:ind w:left="0"/>
+              <w:rPr>
+                <w:rFonts w:ascii="Times New Roman" w:hAnsi="Times New Roman" w:cs="Times New Roman"/>
+              </w:rPr>
+            </w:pPr>
+            <w:r>
+              <w:rPr>
+                <w:rFonts w:ascii="Times New Roman" w:hAnsi="Times New Roman" w:cs="Times New Roman"/>
+              </w:rPr>
+              <w:t>0.0</w:t>
+            </w:r>
+          </w:p>
+        </w:tc>
+      </w:tr>
+      <w:tr>
+        <w:tc>
+          <w:tcPr>
+            <w:tcW w:w="445" w:type="dxa"/>
+          </w:tcPr>
+          <w:p>
+            <w:pPr>
+              <w:pStyle w:val="ListParagraph"/>
+              <w:ind w:left="0"/>
+              <w:rPr>
+                <w:rFonts w:ascii="Times New Roman" w:hAnsi="Times New Roman" w:cs="Times New Roman"/>
+                <w:b/>
+              </w:rPr>
+            </w:pPr>
+            <w:r>
+              <w:rPr>
+                <w:rFonts w:ascii="Times New Roman" w:hAnsi="Times New Roman" w:cs="Times New Roman"/>
+                <w:b/>
+              </w:rPr>
+              <w:t>N</w:t>
+            </w:r>
+            <w:r>
+              <w:rPr>
+                <w:rFonts w:ascii="Times New Roman" w:hAnsi="Times New Roman" w:cs="Times New Roman"/>
+                <w:b/>
+                <w:vertAlign w:val="superscript"/>
+              </w:rPr>
+              <w:t>2</w:t>
+            </w:r>
+          </w:p>
+        </w:tc>
+        <w:tc>
+          <w:tcPr>
+            <w:tcW w:w="1539" w:type="dxa"/>
+          </w:tcPr>
+          <w:p>
+            <w:pPr>
+              <w:pStyle w:val="ListParagraph"/>
+              <w:ind w:left="0"/>
+              <w:rPr>
+                <w:rFonts w:ascii="Times New Roman" w:hAnsi="Times New Roman" w:cs="Times New Roman"/>
+              </w:rPr>
+            </w:pPr>
+            <w:r>
+              <w:rPr>
+                <w:rFonts w:ascii="Times New Roman" w:hAnsi="Times New Roman" w:cs="Times New Roman"/>
+              </w:rPr>
+              <w:t>0.2</w:t>
+            </w:r>
+          </w:p>
+        </w:tc>
+        <w:tc>
+          <w:tcPr>
+            <w:tcW w:w="1560" w:type="dxa"/>
+          </w:tcPr>
+          <w:p>
+            <w:pPr>
+              <w:pStyle w:val="ListParagraph"/>
+              <w:ind w:left="0"/>
+              <w:rPr>
+                <w:rFonts w:ascii="Times New Roman" w:hAnsi="Times New Roman" w:cs="Times New Roman"/>
+              </w:rPr>
+            </w:pPr>
+            <w:r>
+              <w:rPr>
+                <w:rFonts w:ascii="Times New Roman" w:hAnsi="Times New Roman" w:cs="Times New Roman"/>
+              </w:rPr>
+              <w:t>0.0</w:t>
+            </w:r>
+          </w:p>
+        </w:tc>
+        <w:tc>
+          <w:tcPr>
+            <w:tcW w:w="1559" w:type="dxa"/>
+          </w:tcPr>
+          <w:p>
+            <w:pPr>
+              <w:pStyle w:val="ListParagraph"/>
+              <w:ind w:left="0"/>
+              <w:rPr>
+                <w:rFonts w:ascii="Times New Roman" w:hAnsi="Times New Roman" w:cs="Times New Roman"/>
+              </w:rPr>
+            </w:pPr>
+            <w:r>
+              <w:rPr>
+                <w:rFonts w:ascii="Times New Roman" w:hAnsi="Times New Roman" w:cs="Times New Roman"/>
+              </w:rPr>
+              <w:t>0.3</w:t>
+            </w:r>
+          </w:p>
+        </w:tc>
+        <w:tc>
+          <w:tcPr>
+            <w:tcW w:w="1559" w:type="dxa"/>
+          </w:tcPr>
+          <w:p>
+            <w:pPr>
+              <w:pStyle w:val="ListParagraph"/>
+              <w:ind w:left="0"/>
+              <w:rPr>
+                <w:rFonts w:ascii="Times New Roman" w:hAnsi="Times New Roman" w:cs="Times New Roman"/>
+              </w:rPr>
+            </w:pPr>
+            <w:r>
+              <w:rPr>
+                <w:rFonts w:ascii="Times New Roman" w:hAnsi="Times New Roman" w:cs="Times New Roman"/>
+              </w:rPr>
+              <w:t>0.5</w:t>
+            </w:r>
+          </w:p>
+        </w:tc>
+      </w:tr>
+      <w:tr>
+        <w:tc>
+          <w:tcPr>
+            <w:tcW w:w="445" w:type="dxa"/>
+          </w:tcPr>
+          <w:p>
+            <w:pPr>
+              <w:pStyle w:val="ListParagraph"/>
+              <w:ind w:left="0"/>
+              <w:rPr>
+                <w:rFonts w:ascii="Times New Roman" w:hAnsi="Times New Roman" w:cs="Times New Roman"/>
+                <w:b/>
+              </w:rPr>
+            </w:pPr>
+            <w:r>
+              <w:rPr>
+                <w:rFonts w:ascii="Times New Roman" w:hAnsi="Times New Roman" w:cs="Times New Roman"/>
+                <w:b/>
+              </w:rPr>
+              <w:t>N</w:t>
+            </w:r>
+            <w:r>
+              <w:rPr>
+                <w:rFonts w:ascii="Times New Roman" w:hAnsi="Times New Roman" w:cs="Times New Roman"/>
+                <w:b/>
+                <w:vertAlign w:val="superscript"/>
+              </w:rPr>
+              <w:t>3</w:t>
+            </w:r>
+          </w:p>
+        </w:tc>
+        <w:tc>
+          <w:tcPr>
+            <w:tcW w:w="1539" w:type="dxa"/>
+          </w:tcPr>
+          <w:p>
+            <w:pPr>
+              <w:pStyle w:val="ListParagraph"/>
+              <w:ind w:left="0"/>
+              <w:rPr>
+                <w:rFonts w:ascii="Times New Roman" w:hAnsi="Times New Roman" w:cs="Times New Roman"/>
+              </w:rPr>
+            </w:pPr>
+            <w:r>
+              <w:rPr>
+                <w:rFonts w:ascii="Times New Roman" w:hAnsi="Times New Roman" w:cs="Times New Roman"/>
+              </w:rPr>
+              <w:t>0.1</w:t>
+            </w:r>
+          </w:p>
+        </w:tc>
+        <w:tc>
+          <w:tcPr>
+            <w:tcW w:w="1560" w:type="dxa"/>
+          </w:tcPr>
+          <w:p>
+            <w:pPr>
+              <w:pStyle w:val="ListParagraph"/>
+              <w:ind w:left="0"/>
+              <w:rPr>
+                <w:rFonts w:ascii="Times New Roman" w:hAnsi="Times New Roman" w:cs="Times New Roman"/>
+              </w:rPr>
+            </w:pPr>
+            <w:r>
+              <w:rPr>
+                <w:rFonts w:ascii="Times New Roman" w:hAnsi="Times New Roman" w:cs="Times New Roman"/>
+              </w:rPr>
+              <w:t>0.35</w:t>
+            </w:r>
+          </w:p>
+        </w:tc>
+        <w:tc>
+          <w:tcPr>
+            <w:tcW w:w="1559" w:type="dxa"/>
+          </w:tcPr>
+          <w:p>
+            <w:pPr>
+              <w:pStyle w:val="ListParagraph"/>
+              <w:ind w:left="0"/>
+              <w:rPr>
+                <w:rFonts w:ascii="Times New Roman" w:hAnsi="Times New Roman" w:cs="Times New Roman"/>
+              </w:rPr>
+            </w:pPr>
+            <w:r>
+              <w:rPr>
+                <w:rFonts w:ascii="Times New Roman" w:hAnsi="Times New Roman" w:cs="Times New Roman"/>
+              </w:rPr>
+              <w:t>0.25</w:t>
+            </w:r>
+          </w:p>
+        </w:tc>
+        <w:tc>
+          <w:tcPr>
+            <w:tcW w:w="1559" w:type="dxa"/>
+          </w:tcPr>
+          <w:p>
+            <w:pPr>
+              <w:pStyle w:val="ListParagraph"/>
+              <w:ind w:left="0"/>
+              <w:rPr>
+                <w:rFonts w:ascii="Times New Roman" w:hAnsi="Times New Roman" w:cs="Times New Roman"/>
+              </w:rPr>
+            </w:pPr>
+            <w:r>
+              <w:rPr>
+                <w:rFonts w:ascii="Times New Roman" w:hAnsi="Times New Roman" w:cs="Times New Roman"/>
+              </w:rPr>
+              <w:t>0.3</w:t>
+            </w:r>
+          </w:p>
+        </w:tc>
+      </w:tr>
+    </w:tbl>
+    <w:p>
+      <w:pPr>
+        <w:rPr>
+          <w:rFonts w:ascii="Times New Roman" w:hAnsi="Times New Roman" w:cs="Times New Roman"/>
+        </w:rPr>
+      </w:pPr>
+      <w:r>
+        <w:rPr>
+          <w:rFonts w:ascii="Times New Roman" w:hAnsi="Times New Roman" w:cs="Times New Roman"/>
+          <w:b/>
+        </w:rPr>
+        <w:t>Wizualizacja wników</w:t>
+      </w:r>
+      <w:r>
+        <w:rPr>
+          <w:rFonts w:ascii="Times New Roman" w:hAnsi="Times New Roman" w:cs="Times New Roman"/>
+        </w:rPr>
+        <w:t>: histogramy dla węzłów</w:t>
+      </w:r>
+    </w:p>
+    <w:p>
+      <w:pPr>
+        <w:pStyle w:val="ListParagraph"/>
+        <w:numPr>
+          <w:ilvl w:val="0"/>
+          <w:numId w:val="12"/>
+        </w:numPr>
+        <w:rPr>
+          <w:rFonts w:ascii="Times New Roman" w:hAnsi="Times New Roman" w:cs="Times New Roman"/>
+        </w:rPr>
+      </w:pPr>
+      <w:r>
+        <w:rPr>
+          <w:rFonts w:ascii="Times New Roman" w:hAnsi="Times New Roman" w:cs="Times New Roman"/>
+        </w:rPr>
+        <w:t>Średni czas w kolejce – w/g klas,</w:t>
+      </w:r>
+    </w:p>
+    <w:p>
+      <w:pPr>
+        <w:pStyle w:val="ListParagraph"/>
+        <w:numPr>
+          <w:ilvl w:val="0"/>
+          <w:numId w:val="12"/>
+        </w:numPr>
+        <w:rPr>
+          <w:rFonts w:ascii="Times New Roman" w:hAnsi="Times New Roman" w:cs="Times New Roman"/>
+        </w:rPr>
+      </w:pPr>
+      <w:r>
+        <w:rPr>
+          <w:rFonts w:ascii="Times New Roman" w:hAnsi="Times New Roman" w:cs="Times New Roman"/>
+        </w:rPr>
+        <w:t>Średni czas w węźle – w/g klas,</w:t>
+      </w:r>
+    </w:p>
+    <w:p>
+      <w:pPr>
+        <w:pStyle w:val="ListParagraph"/>
+        <w:numPr>
+          <w:ilvl w:val="0"/>
+          <w:numId w:val="12"/>
+        </w:numPr>
+        <w:rPr>
+          <w:rFonts w:ascii="Times New Roman" w:hAnsi="Times New Roman" w:cs="Times New Roman"/>
+        </w:rPr>
+      </w:pPr>
+      <w:r>
+        <w:rPr>
+          <w:rFonts w:ascii="Times New Roman" w:hAnsi="Times New Roman" w:cs="Times New Roman"/>
+        </w:rPr>
+        <w:t>Średnia liczba zadań w kolejce – w/g klas,</w:t>
+      </w:r>
+    </w:p>
+    <w:p>
+      <w:pPr>
+        <w:pStyle w:val="ListParagraph"/>
+        <w:numPr>
+          <w:ilvl w:val="0"/>
+          <w:numId w:val="12"/>
+        </w:numPr>
+        <w:rPr>
+          <w:rFonts w:ascii="Times New Roman" w:hAnsi="Times New Roman" w:cs="Times New Roman"/>
+        </w:rPr>
+      </w:pPr>
+      <w:r>
+        <w:rPr>
+          <w:rFonts w:ascii="Times New Roman" w:hAnsi="Times New Roman" w:cs="Times New Roman"/>
+        </w:rPr>
+        <w:t>Obciążenie węzłów – w/g klas,</w:t>
+      </w:r>
+    </w:p>
+    <w:p>
+      <w:pPr>
+        <w:pStyle w:val="ListParagraph"/>
+        <w:numPr>
+          <w:ilvl w:val="0"/>
+          <w:numId w:val="12"/>
+        </w:numPr>
+        <w:rPr>
+          <w:rFonts w:ascii="Times New Roman" w:hAnsi="Times New Roman" w:cs="Times New Roman"/>
+        </w:rPr>
+      </w:pPr>
+      <w:r>
+        <w:rPr>
+          <w:rFonts w:ascii="Times New Roman" w:hAnsi="Times New Roman" w:cs="Times New Roman"/>
+        </w:rPr>
+        <w:t xml:space="preserve">Przepustowość węzłów – ogólna </w:t>
+      </w:r>
+      <w:r>
+        <w:rPr>
+          <w:rFonts w:ascii="Times New Roman" w:hAnsi="Times New Roman" w:cs="Times New Roman"/>
+        </w:rPr>
+        <w:t>i w/g klas</w:t>
+      </w:r>
+      <w:bookmarkStart w:id="0" w:name="_GoBack"/>
+      <w:bookmarkEnd w:id="0"/>
     </w:p>
     <w:p>
       <w:pPr>
@@ -499,7 +1245,7 @@
               <w:pStyle w:val="Standard"/>
               <w:ind w:left="643"/>
               <w:rPr>
-                <w:rFonts w:cs="Times New Roman" w:hint="eastAsia"/>
+                <w:rFonts w:cs="Times New Roman"/>
                 <w:sz w:val="18"/>
                 <w:szCs w:val="18"/>
               </w:rPr>
@@ -511,26 +1257,14 @@
                 <w:szCs w:val="18"/>
                 <w:lang w:val="en-US"/>
               </w:rPr>
-              <w:t xml:space="preserve">SOUR </w:t>
+              <w:t>SOUR mva</w:t>
             </w:r>
-            <w:proofErr w:type="spellStart"/>
-            <w:r>
-              <w:rPr>
-                <w:rFonts w:ascii="Courier New" w:hAnsi="Courier New" w:cs="Times New Roman"/>
-                <w:sz w:val="18"/>
-                <w:szCs w:val="18"/>
-                <w:lang w:val="en-US"/>
-              </w:rPr>
-              <w:t>mva</w:t>
-            </w:r>
-            <w:proofErr w:type="spellEnd"/>
           </w:p>
           <w:p>
             <w:pPr>
               <w:pStyle w:val="Standard"/>
               <w:ind w:left="643"/>
               <w:rPr>
-                <w:rFonts w:hint="eastAsia"/>
                 <w:sz w:val="18"/>
                 <w:szCs w:val="18"/>
               </w:rPr>
@@ -550,7 +1284,6 @@
               <w:pStyle w:val="Standard"/>
               <w:ind w:left="643"/>
               <w:rPr>
-                <w:rFonts w:hint="eastAsia"/>
                 <w:sz w:val="18"/>
                 <w:szCs w:val="18"/>
               </w:rPr>
@@ -570,7 +1303,6 @@
               <w:pStyle w:val="Standard"/>
               <w:ind w:left="643"/>
               <w:rPr>
-                <w:rFonts w:hint="eastAsia"/>
                 <w:sz w:val="18"/>
                 <w:szCs w:val="18"/>
               </w:rPr>
@@ -590,7 +1322,6 @@
               <w:pStyle w:val="Standard"/>
               <w:ind w:left="643"/>
               <w:rPr>
-                <w:rFonts w:hint="eastAsia"/>
                 <w:sz w:val="18"/>
                 <w:szCs w:val="18"/>
               </w:rPr>
@@ -610,7 +1341,6 @@
               <w:pStyle w:val="Standard"/>
               <w:ind w:left="643"/>
               <w:rPr>
-                <w:rFonts w:hint="eastAsia"/>
                 <w:sz w:val="18"/>
                 <w:szCs w:val="18"/>
               </w:rPr>
@@ -630,7 +1360,6 @@
               <w:pStyle w:val="Standard"/>
               <w:ind w:left="643"/>
               <w:rPr>
-                <w:rFonts w:hint="eastAsia"/>
                 <w:sz w:val="18"/>
                 <w:szCs w:val="18"/>
               </w:rPr>
@@ -650,7 +1379,6 @@
               <w:pStyle w:val="Standard"/>
               <w:ind w:left="643"/>
               <w:rPr>
-                <w:rFonts w:hint="eastAsia"/>
                 <w:sz w:val="18"/>
                 <w:szCs w:val="18"/>
               </w:rPr>
@@ -670,7 +1398,6 @@
               <w:pStyle w:val="Standard"/>
               <w:ind w:left="643"/>
               <w:rPr>
-                <w:rFonts w:hint="eastAsia"/>
                 <w:sz w:val="18"/>
                 <w:szCs w:val="18"/>
               </w:rPr>
@@ -690,7 +1417,6 @@
               <w:pStyle w:val="Standard"/>
               <w:ind w:left="643"/>
               <w:rPr>
-                <w:rFonts w:hint="eastAsia"/>
                 <w:sz w:val="18"/>
                 <w:szCs w:val="18"/>
                 <w:lang w:val="en-US"/>
@@ -711,7 +1437,6 @@
               <w:pStyle w:val="Standard"/>
               <w:ind w:left="643"/>
               <w:rPr>
-                <w:rFonts w:hint="eastAsia"/>
                 <w:sz w:val="18"/>
                 <w:szCs w:val="18"/>
                 <w:lang w:val="en-US"/>
@@ -732,7 +1457,6 @@
               <w:pStyle w:val="Standard"/>
               <w:ind w:left="643"/>
               <w:rPr>
-                <w:rFonts w:hint="eastAsia"/>
                 <w:sz w:val="18"/>
                 <w:szCs w:val="18"/>
                 <w:lang w:val="en-US"/>
@@ -753,7 +1477,6 @@
               <w:pStyle w:val="Standard"/>
               <w:ind w:left="643"/>
               <w:rPr>
-                <w:rFonts w:hint="eastAsia"/>
                 <w:sz w:val="18"/>
                 <w:szCs w:val="18"/>
                 <w:lang w:val="en-US"/>
@@ -774,7 +1497,6 @@
               <w:pStyle w:val="Standard"/>
               <w:ind w:left="643"/>
               <w:rPr>
-                <w:rFonts w:hint="eastAsia"/>
                 <w:sz w:val="18"/>
                 <w:szCs w:val="18"/>
                 <w:lang w:val="en-US"/>
@@ -795,7 +1517,6 @@
               <w:pStyle w:val="Standard"/>
               <w:ind w:left="643"/>
               <w:rPr>
-                <w:rFonts w:hint="eastAsia"/>
                 <w:sz w:val="18"/>
                 <w:szCs w:val="18"/>
                 <w:lang w:val="en-US"/>
@@ -816,7 +1537,6 @@
               <w:pStyle w:val="Standard"/>
               <w:ind w:left="643"/>
               <w:rPr>
-                <w:rFonts w:hint="eastAsia"/>
                 <w:sz w:val="18"/>
                 <w:szCs w:val="18"/>
                 <w:lang w:val="en-US"/>
@@ -837,7 +1557,6 @@
               <w:pStyle w:val="Standard"/>
               <w:ind w:left="643"/>
               <w:rPr>
-                <w:rFonts w:hint="eastAsia"/>
                 <w:sz w:val="18"/>
                 <w:szCs w:val="18"/>
                 <w:lang w:val="en-US"/>
@@ -858,7 +1577,6 @@
               <w:pStyle w:val="Standard"/>
               <w:ind w:left="643"/>
               <w:rPr>
-                <w:rFonts w:hint="eastAsia"/>
                 <w:sz w:val="18"/>
                 <w:szCs w:val="18"/>
                 <w:lang w:val="en-US"/>
@@ -879,7 +1597,6 @@
               <w:pStyle w:val="Standard"/>
               <w:ind w:left="643"/>
               <w:rPr>
-                <w:rFonts w:hint="eastAsia"/>
                 <w:sz w:val="18"/>
                 <w:szCs w:val="18"/>
                 <w:lang w:val="en-US"/>
@@ -900,7 +1617,6 @@
               <w:pStyle w:val="Standard"/>
               <w:ind w:left="643"/>
               <w:rPr>
-                <w:rFonts w:hint="eastAsia"/>
                 <w:sz w:val="18"/>
                 <w:szCs w:val="18"/>
                 <w:lang w:val="en-US"/>
@@ -921,7 +1637,6 @@
               <w:pStyle w:val="Standard"/>
               <w:ind w:left="643"/>
               <w:rPr>
-                <w:rFonts w:hint="eastAsia"/>
                 <w:sz w:val="18"/>
                 <w:szCs w:val="18"/>
                 <w:lang w:val="en-US"/>
@@ -942,7 +1657,6 @@
               <w:pStyle w:val="Standard"/>
               <w:ind w:left="643"/>
               <w:rPr>
-                <w:rFonts w:hint="eastAsia"/>
                 <w:sz w:val="18"/>
                 <w:szCs w:val="18"/>
                 <w:lang w:val="en-US"/>
@@ -963,7 +1677,6 @@
               <w:pStyle w:val="Standard"/>
               <w:ind w:left="643"/>
               <w:rPr>
-                <w:rFonts w:hint="eastAsia"/>
                 <w:sz w:val="18"/>
                 <w:szCs w:val="18"/>
                 <w:lang w:val="en-US"/>
@@ -984,7 +1697,6 @@
               <w:pStyle w:val="Standard"/>
               <w:ind w:left="643"/>
               <w:rPr>
-                <w:rFonts w:hint="eastAsia"/>
                 <w:sz w:val="18"/>
                 <w:szCs w:val="18"/>
                 <w:lang w:val="en-US"/>
@@ -1005,7 +1717,6 @@
               <w:pStyle w:val="Standard"/>
               <w:ind w:left="643"/>
               <w:rPr>
-                <w:rFonts w:hint="eastAsia"/>
                 <w:sz w:val="18"/>
                 <w:szCs w:val="18"/>
                 <w:lang w:val="en-US"/>
@@ -1026,7 +1737,6 @@
               <w:pStyle w:val="Standard"/>
               <w:ind w:left="643"/>
               <w:rPr>
-                <w:rFonts w:hint="eastAsia"/>
                 <w:sz w:val="18"/>
                 <w:szCs w:val="18"/>
               </w:rPr>
@@ -1045,7 +1755,6 @@
               <w:pStyle w:val="Standard"/>
               <w:ind w:left="643"/>
               <w:rPr>
-                <w:rFonts w:hint="eastAsia"/>
                 <w:sz w:val="18"/>
                 <w:szCs w:val="18"/>
                 <w:lang w:val="en-US"/>
@@ -1066,7 +1775,6 @@
               <w:pStyle w:val="Standard"/>
               <w:ind w:left="643"/>
               <w:rPr>
-                <w:rFonts w:hint="eastAsia"/>
                 <w:sz w:val="18"/>
                 <w:szCs w:val="18"/>
                 <w:lang w:val="en-US"/>
@@ -1087,7 +1795,6 @@
               <w:pStyle w:val="Standard"/>
               <w:ind w:left="643"/>
               <w:rPr>
-                <w:rFonts w:hint="eastAsia"/>
                 <w:sz w:val="18"/>
                 <w:szCs w:val="18"/>
                 <w:lang w:val="en-US"/>
@@ -1108,7 +1815,6 @@
               <w:pStyle w:val="Standard"/>
               <w:ind w:left="643"/>
               <w:rPr>
-                <w:rFonts w:hint="eastAsia"/>
                 <w:sz w:val="18"/>
                 <w:szCs w:val="18"/>
                 <w:lang w:val="en-US"/>
@@ -1129,7 +1835,6 @@
               <w:pStyle w:val="Standard"/>
               <w:ind w:left="643"/>
               <w:rPr>
-                <w:rFonts w:hint="eastAsia"/>
                 <w:sz w:val="18"/>
                 <w:szCs w:val="18"/>
                 <w:lang w:val="en-US"/>
@@ -1150,7 +1855,6 @@
               <w:pStyle w:val="Standard"/>
               <w:ind w:left="643"/>
               <w:rPr>
-                <w:rFonts w:hint="eastAsia"/>
                 <w:sz w:val="18"/>
                 <w:szCs w:val="18"/>
                 <w:lang w:val="en-US"/>
@@ -1171,7 +1875,6 @@
               <w:pStyle w:val="Standard"/>
               <w:ind w:left="643"/>
               <w:rPr>
-                <w:rFonts w:hint="eastAsia"/>
                 <w:sz w:val="18"/>
                 <w:szCs w:val="18"/>
                 <w:lang w:val="en-US"/>
@@ -1192,7 +1895,6 @@
               <w:pStyle w:val="Standard"/>
               <w:ind w:left="643"/>
               <w:rPr>
-                <w:rFonts w:hint="eastAsia"/>
                 <w:sz w:val="18"/>
                 <w:szCs w:val="18"/>
                 <w:lang w:val="en-US"/>
@@ -1213,7 +1915,6 @@
               <w:pStyle w:val="Standard"/>
               <w:ind w:left="643"/>
               <w:rPr>
-                <w:rFonts w:hint="eastAsia"/>
                 <w:sz w:val="18"/>
                 <w:szCs w:val="18"/>
                 <w:lang w:val="en-US"/>
@@ -1234,7 +1935,6 @@
               <w:pStyle w:val="Standard"/>
               <w:ind w:left="643"/>
               <w:rPr>
-                <w:rFonts w:hint="eastAsia"/>
                 <w:sz w:val="18"/>
                 <w:szCs w:val="18"/>
                 <w:lang w:val="en-US"/>
@@ -1255,7 +1955,6 @@
               <w:pStyle w:val="Standard"/>
               <w:ind w:left="643"/>
               <w:rPr>
-                <w:rFonts w:hint="eastAsia"/>
                 <w:sz w:val="18"/>
                 <w:szCs w:val="18"/>
                 <w:lang w:val="en-US"/>
@@ -1276,7 +1975,6 @@
               <w:pStyle w:val="Standard"/>
               <w:ind w:left="643"/>
               <w:rPr>
-                <w:rFonts w:hint="eastAsia"/>
                 <w:sz w:val="18"/>
                 <w:szCs w:val="18"/>
                 <w:lang w:val="en-US"/>
@@ -12550,7 +13248,7 @@
             <wp:cNvGraphicFramePr/>
             <a:graphic xmlns:a="http://schemas.openxmlformats.org/drawingml/2006/main">
               <a:graphicData uri="http://schemas.openxmlformats.org/drawingml/2006/chart">
-                <c:chart xmlns:c="http://schemas.openxmlformats.org/drawingml/2006/chart" xmlns:r="http://schemas.openxmlformats.org/officeDocument/2006/relationships" r:id="rId8"/>
+                <c:chart xmlns:c="http://schemas.openxmlformats.org/drawingml/2006/chart" xmlns:r="http://schemas.openxmlformats.org/officeDocument/2006/relationships" r:id="rId9"/>
               </a:graphicData>
             </a:graphic>
           </wp:inline>
@@ -12700,8 +13398,6 @@
           <w:rFonts w:ascii="Times New Roman" w:hAnsi="Times New Roman" w:cs="Times New Roman"/>
         </w:rPr>
       </w:pPr>
-      <w:bookmarkStart w:id="0" w:name="_GoBack"/>
-      <w:bookmarkEnd w:id="0"/>
     </w:p>
     <w:p>
       <w:pPr>
@@ -12749,7 +13445,7 @@
             <wp:cNvGraphicFramePr/>
             <a:graphic xmlns:a="http://schemas.openxmlformats.org/drawingml/2006/main">
               <a:graphicData uri="http://schemas.openxmlformats.org/drawingml/2006/chart">
-                <c:chart xmlns:c="http://schemas.openxmlformats.org/drawingml/2006/chart" xmlns:r="http://schemas.openxmlformats.org/officeDocument/2006/relationships" r:id="rId9"/>
+                <c:chart xmlns:c="http://schemas.openxmlformats.org/drawingml/2006/chart" xmlns:r="http://schemas.openxmlformats.org/officeDocument/2006/relationships" r:id="rId10"/>
               </a:graphicData>
             </a:graphic>
           </wp:inline>
@@ -12801,7 +13497,7 @@
             <wp:cNvGraphicFramePr/>
             <a:graphic xmlns:a="http://schemas.openxmlformats.org/drawingml/2006/main">
               <a:graphicData uri="http://schemas.openxmlformats.org/drawingml/2006/chart">
-                <c:chart xmlns:c="http://schemas.openxmlformats.org/drawingml/2006/chart" xmlns:r="http://schemas.openxmlformats.org/officeDocument/2006/relationships" r:id="rId10"/>
+                <c:chart xmlns:c="http://schemas.openxmlformats.org/drawingml/2006/chart" xmlns:r="http://schemas.openxmlformats.org/officeDocument/2006/relationships" r:id="rId11"/>
               </a:graphicData>
             </a:graphic>
           </wp:inline>
@@ -12995,7 +13691,7 @@
             <wp:cNvGraphicFramePr/>
             <a:graphic xmlns:a="http://schemas.openxmlformats.org/drawingml/2006/main">
               <a:graphicData uri="http://schemas.openxmlformats.org/drawingml/2006/chart">
-                <c:chart xmlns:c="http://schemas.openxmlformats.org/drawingml/2006/chart" xmlns:r="http://schemas.openxmlformats.org/officeDocument/2006/relationships" r:id="rId11"/>
+                <c:chart xmlns:c="http://schemas.openxmlformats.org/drawingml/2006/chart" xmlns:r="http://schemas.openxmlformats.org/officeDocument/2006/relationships" r:id="rId12"/>
               </a:graphicData>
             </a:graphic>
           </wp:inline>
@@ -13053,7 +13749,7 @@
             <wp:cNvGraphicFramePr/>
             <a:graphic xmlns:a="http://schemas.openxmlformats.org/drawingml/2006/main">
               <a:graphicData uri="http://schemas.openxmlformats.org/drawingml/2006/chart">
-                <c:chart xmlns:c="http://schemas.openxmlformats.org/drawingml/2006/chart" xmlns:r="http://schemas.openxmlformats.org/officeDocument/2006/relationships" r:id="rId12"/>
+                <c:chart xmlns:c="http://schemas.openxmlformats.org/drawingml/2006/chart" xmlns:r="http://schemas.openxmlformats.org/officeDocument/2006/relationships" r:id="rId13"/>
               </a:graphicData>
             </a:graphic>
           </wp:inline>
@@ -13103,7 +13799,7 @@
       </w:r>
     </w:p>
     <w:sectPr>
-      <w:footerReference w:type="default" r:id="rId13"/>
+      <w:footerReference w:type="default" r:id="rId14"/>
       <w:pgSz w:w="11906" w:h="16838"/>
       <w:pgMar w:top="1417" w:right="1417" w:bottom="1417" w:left="1417" w:header="708" w:footer="708" w:gutter="0"/>
       <w:cols w:space="708"/>
@@ -13172,7 +13868,7 @@
           <w:rPr>
             <w:noProof/>
           </w:rPr>
-          <w:t>5</w:t>
+          <w:t>6</w:t>
         </w:r>
         <w:r>
           <w:rPr>
@@ -13755,6 +14451,119 @@
     </w:lvl>
   </w:abstractNum>
   <w:abstractNum w:abstractNumId="6" w15:restartNumberingAfterBreak="0">
+    <w:nsid w:val="3C8611F3"/>
+    <w:multiLevelType w:val="hybridMultilevel"/>
+    <w:tmpl w:val="AC9ECB7C"/>
+    <w:lvl w:ilvl="0" w:tplc="04150001">
+      <w:start w:val="1"/>
+      <w:numFmt w:val="bullet"/>
+      <w:lvlText w:val=""/>
+      <w:lvlJc w:val="left"/>
+      <w:pPr>
+        <w:ind w:left="720" w:hanging="360"/>
+      </w:pPr>
+      <w:rPr>
+        <w:rFonts w:ascii="Symbol" w:hAnsi="Symbol" w:hint="default"/>
+      </w:rPr>
+    </w:lvl>
+    <w:lvl w:ilvl="1" w:tplc="04150003" w:tentative="1">
+      <w:start w:val="1"/>
+      <w:numFmt w:val="bullet"/>
+      <w:lvlText w:val="o"/>
+      <w:lvlJc w:val="left"/>
+      <w:pPr>
+        <w:ind w:left="1440" w:hanging="360"/>
+      </w:pPr>
+      <w:rPr>
+        <w:rFonts w:ascii="Courier New" w:hAnsi="Courier New" w:cs="Courier New" w:hint="default"/>
+      </w:rPr>
+    </w:lvl>
+    <w:lvl w:ilvl="2" w:tplc="04150005" w:tentative="1">
+      <w:start w:val="1"/>
+      <w:numFmt w:val="bullet"/>
+      <w:lvlText w:val=""/>
+      <w:lvlJc w:val="left"/>
+      <w:pPr>
+        <w:ind w:left="2160" w:hanging="360"/>
+      </w:pPr>
+      <w:rPr>
+        <w:rFonts w:ascii="Wingdings" w:hAnsi="Wingdings" w:hint="default"/>
+      </w:rPr>
+    </w:lvl>
+    <w:lvl w:ilvl="3" w:tplc="04150001" w:tentative="1">
+      <w:start w:val="1"/>
+      <w:numFmt w:val="bullet"/>
+      <w:lvlText w:val=""/>
+      <w:lvlJc w:val="left"/>
+      <w:pPr>
+        <w:ind w:left="2880" w:hanging="360"/>
+      </w:pPr>
+      <w:rPr>
+        <w:rFonts w:ascii="Symbol" w:hAnsi="Symbol" w:hint="default"/>
+      </w:rPr>
+    </w:lvl>
+    <w:lvl w:ilvl="4" w:tplc="04150003" w:tentative="1">
+      <w:start w:val="1"/>
+      <w:numFmt w:val="bullet"/>
+      <w:lvlText w:val="o"/>
+      <w:lvlJc w:val="left"/>
+      <w:pPr>
+        <w:ind w:left="3600" w:hanging="360"/>
+      </w:pPr>
+      <w:rPr>
+        <w:rFonts w:ascii="Courier New" w:hAnsi="Courier New" w:cs="Courier New" w:hint="default"/>
+      </w:rPr>
+    </w:lvl>
+    <w:lvl w:ilvl="5" w:tplc="04150005" w:tentative="1">
+      <w:start w:val="1"/>
+      <w:numFmt w:val="bullet"/>
+      <w:lvlText w:val=""/>
+      <w:lvlJc w:val="left"/>
+      <w:pPr>
+        <w:ind w:left="4320" w:hanging="360"/>
+      </w:pPr>
+      <w:rPr>
+        <w:rFonts w:ascii="Wingdings" w:hAnsi="Wingdings" w:hint="default"/>
+      </w:rPr>
+    </w:lvl>
+    <w:lvl w:ilvl="6" w:tplc="04150001" w:tentative="1">
+      <w:start w:val="1"/>
+      <w:numFmt w:val="bullet"/>
+      <w:lvlText w:val=""/>
+      <w:lvlJc w:val="left"/>
+      <w:pPr>
+        <w:ind w:left="5040" w:hanging="360"/>
+      </w:pPr>
+      <w:rPr>
+        <w:rFonts w:ascii="Symbol" w:hAnsi="Symbol" w:hint="default"/>
+      </w:rPr>
+    </w:lvl>
+    <w:lvl w:ilvl="7" w:tplc="04150003" w:tentative="1">
+      <w:start w:val="1"/>
+      <w:numFmt w:val="bullet"/>
+      <w:lvlText w:val="o"/>
+      <w:lvlJc w:val="left"/>
+      <w:pPr>
+        <w:ind w:left="5760" w:hanging="360"/>
+      </w:pPr>
+      <w:rPr>
+        <w:rFonts w:ascii="Courier New" w:hAnsi="Courier New" w:cs="Courier New" w:hint="default"/>
+      </w:rPr>
+    </w:lvl>
+    <w:lvl w:ilvl="8" w:tplc="04150005" w:tentative="1">
+      <w:start w:val="1"/>
+      <w:numFmt w:val="bullet"/>
+      <w:lvlText w:val=""/>
+      <w:lvlJc w:val="left"/>
+      <w:pPr>
+        <w:ind w:left="6480" w:hanging="360"/>
+      </w:pPr>
+      <w:rPr>
+        <w:rFonts w:ascii="Wingdings" w:hAnsi="Wingdings" w:hint="default"/>
+      </w:rPr>
+    </w:lvl>
+  </w:abstractNum>
+  <w:abstractNum w:abstractNumId="7" w15:restartNumberingAfterBreak="0">
     <w:nsid w:val="49284D2E"/>
     <w:multiLevelType w:val="hybridMultilevel"/>
     <w:tmpl w:val="804AFAC4"/>
@@ -13844,7 +14653,7 @@
       </w:pPr>
     </w:lvl>
   </w:abstractNum>
-  <w:abstractNum w:abstractNumId="7" w15:restartNumberingAfterBreak="0">
+  <w:abstractNum w:abstractNumId="8" w15:restartNumberingAfterBreak="0">
     <w:nsid w:val="4A990C50"/>
     <w:multiLevelType w:val="hybridMultilevel"/>
     <w:tmpl w:val="24C26A1E"/>
@@ -13933,7 +14742,7 @@
       </w:pPr>
     </w:lvl>
   </w:abstractNum>
-  <w:abstractNum w:abstractNumId="8" w15:restartNumberingAfterBreak="0">
+  <w:abstractNum w:abstractNumId="9" w15:restartNumberingAfterBreak="0">
     <w:nsid w:val="53727279"/>
     <w:multiLevelType w:val="hybridMultilevel"/>
     <w:tmpl w:val="A46A186A"/>
@@ -14022,7 +14831,7 @@
       </w:pPr>
     </w:lvl>
   </w:abstractNum>
-  <w:abstractNum w:abstractNumId="9" w15:restartNumberingAfterBreak="0">
+  <w:abstractNum w:abstractNumId="10" w15:restartNumberingAfterBreak="0">
     <w:nsid w:val="5AE67CB4"/>
     <w:multiLevelType w:val="hybridMultilevel"/>
     <w:tmpl w:val="912E3430"/>
@@ -14135,7 +14944,7 @@
       </w:rPr>
     </w:lvl>
   </w:abstractNum>
-  <w:abstractNum w:abstractNumId="10" w15:restartNumberingAfterBreak="0">
+  <w:abstractNum w:abstractNumId="11" w15:restartNumberingAfterBreak="0">
     <w:nsid w:val="7B7518CC"/>
     <w:multiLevelType w:val="hybridMultilevel"/>
     <w:tmpl w:val="D1F40BD2"/>
@@ -14225,10 +15034,10 @@
     </w:lvl>
   </w:abstractNum>
   <w:num w:numId="1">
-    <w:abstractNumId w:val="6"/>
+    <w:abstractNumId w:val="7"/>
   </w:num>
   <w:num w:numId="2">
-    <w:abstractNumId w:val="9"/>
+    <w:abstractNumId w:val="10"/>
   </w:num>
   <w:num w:numId="3">
     <w:abstractNumId w:val="5"/>
@@ -14240,7 +15049,7 @@
     <w:abstractNumId w:val="4"/>
   </w:num>
   <w:num w:numId="6">
-    <w:abstractNumId w:val="10"/>
+    <w:abstractNumId w:val="11"/>
   </w:num>
   <w:num w:numId="7">
     <w:abstractNumId w:val="3"/>
@@ -14249,13 +15058,16 @@
     <w:abstractNumId w:val="2"/>
   </w:num>
   <w:num w:numId="9">
-    <w:abstractNumId w:val="8"/>
+    <w:abstractNumId w:val="9"/>
   </w:num>
   <w:num w:numId="10">
-    <w:abstractNumId w:val="7"/>
+    <w:abstractNumId w:val="8"/>
   </w:num>
   <w:num w:numId="11">
     <w:abstractNumId w:val="1"/>
+  </w:num>
+  <w:num w:numId="12">
+    <w:abstractNumId w:val="6"/>
   </w:num>
 </w:numbering>
 </file>
@@ -15115,6 +15927,833 @@
       <w:lang w:eastAsia="pl-PL"/>
     </w:rPr>
   </w:style>
+  <w:style w:type="table" w:styleId="GridTable5Dark-Accent3">
+    <w:name w:val="Grid Table 5 Dark Accent 3"/>
+    <w:basedOn w:val="TableNormal"/>
+    <w:uiPriority w:val="50"/>
+    <w:rsid w:val="00917519"/>
+    <w:pPr>
+      <w:spacing w:after="0" w:line="240" w:lineRule="auto"/>
+    </w:pPr>
+    <w:tblPr>
+      <w:tblStyleRowBandSize w:val="1"/>
+      <w:tblStyleColBandSize w:val="1"/>
+      <w:tblBorders>
+        <w:top w:val="single" w:sz="4" w:space="0" w:color="FFFFFF" w:themeColor="background1"/>
+        <w:left w:val="single" w:sz="4" w:space="0" w:color="FFFFFF" w:themeColor="background1"/>
+        <w:bottom w:val="single" w:sz="4" w:space="0" w:color="FFFFFF" w:themeColor="background1"/>
+        <w:right w:val="single" w:sz="4" w:space="0" w:color="FFFFFF" w:themeColor="background1"/>
+        <w:insideH w:val="single" w:sz="4" w:space="0" w:color="FFFFFF" w:themeColor="background1"/>
+        <w:insideV w:val="single" w:sz="4" w:space="0" w:color="FFFFFF" w:themeColor="background1"/>
+      </w:tblBorders>
+    </w:tblPr>
+    <w:tcPr>
+      <w:shd w:val="clear" w:color="auto" w:fill="EDEDED" w:themeFill="accent3" w:themeFillTint="33"/>
+    </w:tcPr>
+    <w:tblStylePr w:type="firstRow">
+      <w:rPr>
+        <w:b/>
+        <w:bCs/>
+        <w:color w:val="FFFFFF" w:themeColor="background1"/>
+      </w:rPr>
+      <w:tblPr/>
+      <w:tcPr>
+        <w:tcBorders>
+          <w:top w:val="single" w:sz="4" w:space="0" w:color="FFFFFF" w:themeColor="background1"/>
+          <w:left w:val="single" w:sz="4" w:space="0" w:color="FFFFFF" w:themeColor="background1"/>
+          <w:right w:val="single" w:sz="4" w:space="0" w:color="FFFFFF" w:themeColor="background1"/>
+          <w:insideH w:val="nil"/>
+          <w:insideV w:val="nil"/>
+        </w:tcBorders>
+        <w:shd w:val="clear" w:color="auto" w:fill="A5A5A5" w:themeFill="accent3"/>
+      </w:tcPr>
+    </w:tblStylePr>
+    <w:tblStylePr w:type="lastRow">
+      <w:rPr>
+        <w:b/>
+        <w:bCs/>
+        <w:color w:val="FFFFFF" w:themeColor="background1"/>
+      </w:rPr>
+      <w:tblPr/>
+      <w:tcPr>
+        <w:tcBorders>
+          <w:left w:val="single" w:sz="4" w:space="0" w:color="FFFFFF" w:themeColor="background1"/>
+          <w:bottom w:val="single" w:sz="4" w:space="0" w:color="FFFFFF" w:themeColor="background1"/>
+          <w:right w:val="single" w:sz="4" w:space="0" w:color="FFFFFF" w:themeColor="background1"/>
+          <w:insideH w:val="nil"/>
+          <w:insideV w:val="nil"/>
+        </w:tcBorders>
+        <w:shd w:val="clear" w:color="auto" w:fill="A5A5A5" w:themeFill="accent3"/>
+      </w:tcPr>
+    </w:tblStylePr>
+    <w:tblStylePr w:type="firstCol">
+      <w:rPr>
+        <w:b/>
+        <w:bCs/>
+        <w:color w:val="FFFFFF" w:themeColor="background1"/>
+      </w:rPr>
+      <w:tblPr/>
+      <w:tcPr>
+        <w:tcBorders>
+          <w:top w:val="single" w:sz="4" w:space="0" w:color="FFFFFF" w:themeColor="background1"/>
+          <w:left w:val="single" w:sz="4" w:space="0" w:color="FFFFFF" w:themeColor="background1"/>
+          <w:bottom w:val="single" w:sz="4" w:space="0" w:color="FFFFFF" w:themeColor="background1"/>
+          <w:insideV w:val="nil"/>
+        </w:tcBorders>
+        <w:shd w:val="clear" w:color="auto" w:fill="A5A5A5" w:themeFill="accent3"/>
+      </w:tcPr>
+    </w:tblStylePr>
+    <w:tblStylePr w:type="lastCol">
+      <w:rPr>
+        <w:b/>
+        <w:bCs/>
+        <w:color w:val="FFFFFF" w:themeColor="background1"/>
+      </w:rPr>
+      <w:tblPr/>
+      <w:tcPr>
+        <w:tcBorders>
+          <w:top w:val="single" w:sz="4" w:space="0" w:color="FFFFFF" w:themeColor="background1"/>
+          <w:bottom w:val="single" w:sz="4" w:space="0" w:color="FFFFFF" w:themeColor="background1"/>
+          <w:right w:val="single" w:sz="4" w:space="0" w:color="FFFFFF" w:themeColor="background1"/>
+          <w:insideV w:val="nil"/>
+        </w:tcBorders>
+        <w:shd w:val="clear" w:color="auto" w:fill="A5A5A5" w:themeFill="accent3"/>
+      </w:tcPr>
+    </w:tblStylePr>
+    <w:tblStylePr w:type="band1Vert">
+      <w:tblPr/>
+      <w:tcPr>
+        <w:shd w:val="clear" w:color="auto" w:fill="DBDBDB" w:themeFill="accent3" w:themeFillTint="66"/>
+      </w:tcPr>
+    </w:tblStylePr>
+    <w:tblStylePr w:type="band1Horz">
+      <w:tblPr/>
+      <w:tcPr>
+        <w:shd w:val="clear" w:color="auto" w:fill="DBDBDB" w:themeFill="accent3" w:themeFillTint="66"/>
+      </w:tcPr>
+    </w:tblStylePr>
+  </w:style>
+  <w:style w:type="table" w:styleId="ListTable7Colorful">
+    <w:name w:val="List Table 7 Colorful"/>
+    <w:basedOn w:val="TableNormal"/>
+    <w:uiPriority w:val="52"/>
+    <w:rsid w:val="00917519"/>
+    <w:pPr>
+      <w:spacing w:after="0" w:line="240" w:lineRule="auto"/>
+    </w:pPr>
+    <w:rPr>
+      <w:color w:val="000000" w:themeColor="text1"/>
+    </w:rPr>
+    <w:tblPr>
+      <w:tblStyleRowBandSize w:val="1"/>
+      <w:tblStyleColBandSize w:val="1"/>
+    </w:tblPr>
+    <w:tblStylePr w:type="firstRow">
+      <w:rPr>
+        <w:rFonts w:asciiTheme="majorHAnsi" w:eastAsiaTheme="majorEastAsia" w:hAnsiTheme="majorHAnsi" w:cstheme="majorBidi"/>
+        <w:i/>
+        <w:iCs/>
+        <w:sz w:val="26"/>
+      </w:rPr>
+      <w:tblPr/>
+      <w:tcPr>
+        <w:tcBorders>
+          <w:bottom w:val="single" w:sz="4" w:space="0" w:color="000000" w:themeColor="text1"/>
+        </w:tcBorders>
+        <w:shd w:val="clear" w:color="auto" w:fill="FFFFFF" w:themeFill="background1"/>
+      </w:tcPr>
+    </w:tblStylePr>
+    <w:tblStylePr w:type="lastRow">
+      <w:rPr>
+        <w:rFonts w:asciiTheme="majorHAnsi" w:eastAsiaTheme="majorEastAsia" w:hAnsiTheme="majorHAnsi" w:cstheme="majorBidi"/>
+        <w:i/>
+        <w:iCs/>
+        <w:sz w:val="26"/>
+      </w:rPr>
+      <w:tblPr/>
+      <w:tcPr>
+        <w:tcBorders>
+          <w:top w:val="single" w:sz="4" w:space="0" w:color="000000" w:themeColor="text1"/>
+        </w:tcBorders>
+        <w:shd w:val="clear" w:color="auto" w:fill="FFFFFF" w:themeFill="background1"/>
+      </w:tcPr>
+    </w:tblStylePr>
+    <w:tblStylePr w:type="firstCol">
+      <w:pPr>
+        <w:jc w:val="right"/>
+      </w:pPr>
+      <w:rPr>
+        <w:rFonts w:asciiTheme="majorHAnsi" w:eastAsiaTheme="majorEastAsia" w:hAnsiTheme="majorHAnsi" w:cstheme="majorBidi"/>
+        <w:i/>
+        <w:iCs/>
+        <w:sz w:val="26"/>
+      </w:rPr>
+      <w:tblPr/>
+      <w:tcPr>
+        <w:tcBorders>
+          <w:right w:val="single" w:sz="4" w:space="0" w:color="000000" w:themeColor="text1"/>
+        </w:tcBorders>
+        <w:shd w:val="clear" w:color="auto" w:fill="FFFFFF" w:themeFill="background1"/>
+      </w:tcPr>
+    </w:tblStylePr>
+    <w:tblStylePr w:type="lastCol">
+      <w:rPr>
+        <w:rFonts w:asciiTheme="majorHAnsi" w:eastAsiaTheme="majorEastAsia" w:hAnsiTheme="majorHAnsi" w:cstheme="majorBidi"/>
+        <w:i/>
+        <w:iCs/>
+        <w:sz w:val="26"/>
+      </w:rPr>
+      <w:tblPr/>
+      <w:tcPr>
+        <w:tcBorders>
+          <w:left w:val="single" w:sz="4" w:space="0" w:color="000000" w:themeColor="text1"/>
+        </w:tcBorders>
+        <w:shd w:val="clear" w:color="auto" w:fill="FFFFFF" w:themeFill="background1"/>
+      </w:tcPr>
+    </w:tblStylePr>
+    <w:tblStylePr w:type="band1Vert">
+      <w:tblPr/>
+      <w:tcPr>
+        <w:shd w:val="clear" w:color="auto" w:fill="CCCCCC" w:themeFill="text1" w:themeFillTint="33"/>
+      </w:tcPr>
+    </w:tblStylePr>
+    <w:tblStylePr w:type="band1Horz">
+      <w:tblPr/>
+      <w:tcPr>
+        <w:shd w:val="clear" w:color="auto" w:fill="CCCCCC" w:themeFill="text1" w:themeFillTint="33"/>
+      </w:tcPr>
+    </w:tblStylePr>
+    <w:tblStylePr w:type="neCell">
+      <w:tblPr/>
+      <w:tcPr>
+        <w:tcBorders>
+          <w:left w:val="nil"/>
+        </w:tcBorders>
+      </w:tcPr>
+    </w:tblStylePr>
+    <w:tblStylePr w:type="nwCell">
+      <w:tblPr/>
+      <w:tcPr>
+        <w:tcBorders>
+          <w:right w:val="nil"/>
+        </w:tcBorders>
+      </w:tcPr>
+    </w:tblStylePr>
+    <w:tblStylePr w:type="seCell">
+      <w:tblPr/>
+      <w:tcPr>
+        <w:tcBorders>
+          <w:left w:val="nil"/>
+        </w:tcBorders>
+      </w:tcPr>
+    </w:tblStylePr>
+    <w:tblStylePr w:type="swCell">
+      <w:tblPr/>
+      <w:tcPr>
+        <w:tcBorders>
+          <w:right w:val="nil"/>
+        </w:tcBorders>
+      </w:tcPr>
+    </w:tblStylePr>
+  </w:style>
+  <w:style w:type="table" w:styleId="ListTable7Colorful-Accent3">
+    <w:name w:val="List Table 7 Colorful Accent 3"/>
+    <w:basedOn w:val="TableNormal"/>
+    <w:uiPriority w:val="52"/>
+    <w:rsid w:val="00917519"/>
+    <w:pPr>
+      <w:spacing w:after="0" w:line="240" w:lineRule="auto"/>
+    </w:pPr>
+    <w:rPr>
+      <w:color w:val="7B7B7B" w:themeColor="accent3" w:themeShade="BF"/>
+    </w:rPr>
+    <w:tblPr>
+      <w:tblStyleRowBandSize w:val="1"/>
+      <w:tblStyleColBandSize w:val="1"/>
+    </w:tblPr>
+    <w:tblStylePr w:type="firstRow">
+      <w:rPr>
+        <w:rFonts w:asciiTheme="majorHAnsi" w:eastAsiaTheme="majorEastAsia" w:hAnsiTheme="majorHAnsi" w:cstheme="majorBidi"/>
+        <w:i/>
+        <w:iCs/>
+        <w:sz w:val="26"/>
+      </w:rPr>
+      <w:tblPr/>
+      <w:tcPr>
+        <w:tcBorders>
+          <w:bottom w:val="single" w:sz="4" w:space="0" w:color="A5A5A5" w:themeColor="accent3"/>
+        </w:tcBorders>
+        <w:shd w:val="clear" w:color="auto" w:fill="FFFFFF" w:themeFill="background1"/>
+      </w:tcPr>
+    </w:tblStylePr>
+    <w:tblStylePr w:type="lastRow">
+      <w:rPr>
+        <w:rFonts w:asciiTheme="majorHAnsi" w:eastAsiaTheme="majorEastAsia" w:hAnsiTheme="majorHAnsi" w:cstheme="majorBidi"/>
+        <w:i/>
+        <w:iCs/>
+        <w:sz w:val="26"/>
+      </w:rPr>
+      <w:tblPr/>
+      <w:tcPr>
+        <w:tcBorders>
+          <w:top w:val="single" w:sz="4" w:space="0" w:color="A5A5A5" w:themeColor="accent3"/>
+        </w:tcBorders>
+        <w:shd w:val="clear" w:color="auto" w:fill="FFFFFF" w:themeFill="background1"/>
+      </w:tcPr>
+    </w:tblStylePr>
+    <w:tblStylePr w:type="firstCol">
+      <w:pPr>
+        <w:jc w:val="right"/>
+      </w:pPr>
+      <w:rPr>
+        <w:rFonts w:asciiTheme="majorHAnsi" w:eastAsiaTheme="majorEastAsia" w:hAnsiTheme="majorHAnsi" w:cstheme="majorBidi"/>
+        <w:i/>
+        <w:iCs/>
+        <w:sz w:val="26"/>
+      </w:rPr>
+      <w:tblPr/>
+      <w:tcPr>
+        <w:tcBorders>
+          <w:right w:val="single" w:sz="4" w:space="0" w:color="A5A5A5" w:themeColor="accent3"/>
+        </w:tcBorders>
+        <w:shd w:val="clear" w:color="auto" w:fill="FFFFFF" w:themeFill="background1"/>
+      </w:tcPr>
+    </w:tblStylePr>
+    <w:tblStylePr w:type="lastCol">
+      <w:rPr>
+        <w:rFonts w:asciiTheme="majorHAnsi" w:eastAsiaTheme="majorEastAsia" w:hAnsiTheme="majorHAnsi" w:cstheme="majorBidi"/>
+        <w:i/>
+        <w:iCs/>
+        <w:sz w:val="26"/>
+      </w:rPr>
+      <w:tblPr/>
+      <w:tcPr>
+        <w:tcBorders>
+          <w:left w:val="single" w:sz="4" w:space="0" w:color="A5A5A5" w:themeColor="accent3"/>
+        </w:tcBorders>
+        <w:shd w:val="clear" w:color="auto" w:fill="FFFFFF" w:themeFill="background1"/>
+      </w:tcPr>
+    </w:tblStylePr>
+    <w:tblStylePr w:type="band1Vert">
+      <w:tblPr/>
+      <w:tcPr>
+        <w:shd w:val="clear" w:color="auto" w:fill="EDEDED" w:themeFill="accent3" w:themeFillTint="33"/>
+      </w:tcPr>
+    </w:tblStylePr>
+    <w:tblStylePr w:type="band1Horz">
+      <w:tblPr/>
+      <w:tcPr>
+        <w:shd w:val="clear" w:color="auto" w:fill="EDEDED" w:themeFill="accent3" w:themeFillTint="33"/>
+      </w:tcPr>
+    </w:tblStylePr>
+    <w:tblStylePr w:type="neCell">
+      <w:tblPr/>
+      <w:tcPr>
+        <w:tcBorders>
+          <w:left w:val="nil"/>
+        </w:tcBorders>
+      </w:tcPr>
+    </w:tblStylePr>
+    <w:tblStylePr w:type="nwCell">
+      <w:tblPr/>
+      <w:tcPr>
+        <w:tcBorders>
+          <w:right w:val="nil"/>
+        </w:tcBorders>
+      </w:tcPr>
+    </w:tblStylePr>
+    <w:tblStylePr w:type="seCell">
+      <w:tblPr/>
+      <w:tcPr>
+        <w:tcBorders>
+          <w:left w:val="nil"/>
+        </w:tcBorders>
+      </w:tcPr>
+    </w:tblStylePr>
+    <w:tblStylePr w:type="swCell">
+      <w:tblPr/>
+      <w:tcPr>
+        <w:tcBorders>
+          <w:right w:val="nil"/>
+        </w:tcBorders>
+      </w:tcPr>
+    </w:tblStylePr>
+  </w:style>
+  <w:style w:type="table" w:styleId="ListTable7Colorful-Accent2">
+    <w:name w:val="List Table 7 Colorful Accent 2"/>
+    <w:basedOn w:val="TableNormal"/>
+    <w:uiPriority w:val="52"/>
+    <w:rsid w:val="00917519"/>
+    <w:pPr>
+      <w:spacing w:after="0" w:line="240" w:lineRule="auto"/>
+    </w:pPr>
+    <w:rPr>
+      <w:color w:val="C45911" w:themeColor="accent2" w:themeShade="BF"/>
+    </w:rPr>
+    <w:tblPr>
+      <w:tblStyleRowBandSize w:val="1"/>
+      <w:tblStyleColBandSize w:val="1"/>
+    </w:tblPr>
+    <w:tblStylePr w:type="firstRow">
+      <w:rPr>
+        <w:rFonts w:asciiTheme="majorHAnsi" w:eastAsiaTheme="majorEastAsia" w:hAnsiTheme="majorHAnsi" w:cstheme="majorBidi"/>
+        <w:i/>
+        <w:iCs/>
+        <w:sz w:val="26"/>
+      </w:rPr>
+      <w:tblPr/>
+      <w:tcPr>
+        <w:tcBorders>
+          <w:bottom w:val="single" w:sz="4" w:space="0" w:color="ED7D31" w:themeColor="accent2"/>
+        </w:tcBorders>
+        <w:shd w:val="clear" w:color="auto" w:fill="FFFFFF" w:themeFill="background1"/>
+      </w:tcPr>
+    </w:tblStylePr>
+    <w:tblStylePr w:type="lastRow">
+      <w:rPr>
+        <w:rFonts w:asciiTheme="majorHAnsi" w:eastAsiaTheme="majorEastAsia" w:hAnsiTheme="majorHAnsi" w:cstheme="majorBidi"/>
+        <w:i/>
+        <w:iCs/>
+        <w:sz w:val="26"/>
+      </w:rPr>
+      <w:tblPr/>
+      <w:tcPr>
+        <w:tcBorders>
+          <w:top w:val="single" w:sz="4" w:space="0" w:color="ED7D31" w:themeColor="accent2"/>
+        </w:tcBorders>
+        <w:shd w:val="clear" w:color="auto" w:fill="FFFFFF" w:themeFill="background1"/>
+      </w:tcPr>
+    </w:tblStylePr>
+    <w:tblStylePr w:type="firstCol">
+      <w:pPr>
+        <w:jc w:val="right"/>
+      </w:pPr>
+      <w:rPr>
+        <w:rFonts w:asciiTheme="majorHAnsi" w:eastAsiaTheme="majorEastAsia" w:hAnsiTheme="majorHAnsi" w:cstheme="majorBidi"/>
+        <w:i/>
+        <w:iCs/>
+        <w:sz w:val="26"/>
+      </w:rPr>
+      <w:tblPr/>
+      <w:tcPr>
+        <w:tcBorders>
+          <w:right w:val="single" w:sz="4" w:space="0" w:color="ED7D31" w:themeColor="accent2"/>
+        </w:tcBorders>
+        <w:shd w:val="clear" w:color="auto" w:fill="FFFFFF" w:themeFill="background1"/>
+      </w:tcPr>
+    </w:tblStylePr>
+    <w:tblStylePr w:type="lastCol">
+      <w:rPr>
+        <w:rFonts w:asciiTheme="majorHAnsi" w:eastAsiaTheme="majorEastAsia" w:hAnsiTheme="majorHAnsi" w:cstheme="majorBidi"/>
+        <w:i/>
+        <w:iCs/>
+        <w:sz w:val="26"/>
+      </w:rPr>
+      <w:tblPr/>
+      <w:tcPr>
+        <w:tcBorders>
+          <w:left w:val="single" w:sz="4" w:space="0" w:color="ED7D31" w:themeColor="accent2"/>
+        </w:tcBorders>
+        <w:shd w:val="clear" w:color="auto" w:fill="FFFFFF" w:themeFill="background1"/>
+      </w:tcPr>
+    </w:tblStylePr>
+    <w:tblStylePr w:type="band1Vert">
+      <w:tblPr/>
+      <w:tcPr>
+        <w:shd w:val="clear" w:color="auto" w:fill="FBE4D5" w:themeFill="accent2" w:themeFillTint="33"/>
+      </w:tcPr>
+    </w:tblStylePr>
+    <w:tblStylePr w:type="band1Horz">
+      <w:tblPr/>
+      <w:tcPr>
+        <w:shd w:val="clear" w:color="auto" w:fill="FBE4D5" w:themeFill="accent2" w:themeFillTint="33"/>
+      </w:tcPr>
+    </w:tblStylePr>
+    <w:tblStylePr w:type="neCell">
+      <w:tblPr/>
+      <w:tcPr>
+        <w:tcBorders>
+          <w:left w:val="nil"/>
+        </w:tcBorders>
+      </w:tcPr>
+    </w:tblStylePr>
+    <w:tblStylePr w:type="nwCell">
+      <w:tblPr/>
+      <w:tcPr>
+        <w:tcBorders>
+          <w:right w:val="nil"/>
+        </w:tcBorders>
+      </w:tcPr>
+    </w:tblStylePr>
+    <w:tblStylePr w:type="seCell">
+      <w:tblPr/>
+      <w:tcPr>
+        <w:tcBorders>
+          <w:left w:val="nil"/>
+        </w:tcBorders>
+      </w:tcPr>
+    </w:tblStylePr>
+    <w:tblStylePr w:type="swCell">
+      <w:tblPr/>
+      <w:tcPr>
+        <w:tcBorders>
+          <w:right w:val="nil"/>
+        </w:tcBorders>
+      </w:tcPr>
+    </w:tblStylePr>
+  </w:style>
+  <w:style w:type="table" w:styleId="ListTable4">
+    <w:name w:val="List Table 4"/>
+    <w:basedOn w:val="TableNormal"/>
+    <w:uiPriority w:val="49"/>
+    <w:rsid w:val="00917519"/>
+    <w:pPr>
+      <w:spacing w:after="0" w:line="240" w:lineRule="auto"/>
+    </w:pPr>
+    <w:tblPr>
+      <w:tblStyleRowBandSize w:val="1"/>
+      <w:tblStyleColBandSize w:val="1"/>
+      <w:tblBorders>
+        <w:top w:val="single" w:sz="4" w:space="0" w:color="666666" w:themeColor="text1" w:themeTint="99"/>
+        <w:left w:val="single" w:sz="4" w:space="0" w:color="666666" w:themeColor="text1" w:themeTint="99"/>
+        <w:bottom w:val="single" w:sz="4" w:space="0" w:color="666666" w:themeColor="text1" w:themeTint="99"/>
+        <w:right w:val="single" w:sz="4" w:space="0" w:color="666666" w:themeColor="text1" w:themeTint="99"/>
+        <w:insideH w:val="single" w:sz="4" w:space="0" w:color="666666" w:themeColor="text1" w:themeTint="99"/>
+      </w:tblBorders>
+    </w:tblPr>
+    <w:tblStylePr w:type="firstRow">
+      <w:rPr>
+        <w:b/>
+        <w:bCs/>
+        <w:color w:val="FFFFFF" w:themeColor="background1"/>
+      </w:rPr>
+      <w:tblPr/>
+      <w:tcPr>
+        <w:tcBorders>
+          <w:top w:val="single" w:sz="4" w:space="0" w:color="000000" w:themeColor="text1"/>
+          <w:left w:val="single" w:sz="4" w:space="0" w:color="000000" w:themeColor="text1"/>
+          <w:bottom w:val="single" w:sz="4" w:space="0" w:color="000000" w:themeColor="text1"/>
+          <w:right w:val="single" w:sz="4" w:space="0" w:color="000000" w:themeColor="text1"/>
+          <w:insideH w:val="nil"/>
+        </w:tcBorders>
+        <w:shd w:val="clear" w:color="auto" w:fill="000000" w:themeFill="text1"/>
+      </w:tcPr>
+    </w:tblStylePr>
+    <w:tblStylePr w:type="lastRow">
+      <w:rPr>
+        <w:b/>
+        <w:bCs/>
+      </w:rPr>
+      <w:tblPr/>
+      <w:tcPr>
+        <w:tcBorders>
+          <w:top w:val="double" w:sz="4" w:space="0" w:color="666666" w:themeColor="text1" w:themeTint="99"/>
+        </w:tcBorders>
+      </w:tcPr>
+    </w:tblStylePr>
+    <w:tblStylePr w:type="firstCol">
+      <w:rPr>
+        <w:b/>
+        <w:bCs/>
+      </w:rPr>
+    </w:tblStylePr>
+    <w:tblStylePr w:type="lastCol">
+      <w:rPr>
+        <w:b/>
+        <w:bCs/>
+      </w:rPr>
+    </w:tblStylePr>
+    <w:tblStylePr w:type="band1Vert">
+      <w:tblPr/>
+      <w:tcPr>
+        <w:shd w:val="clear" w:color="auto" w:fill="CCCCCC" w:themeFill="text1" w:themeFillTint="33"/>
+      </w:tcPr>
+    </w:tblStylePr>
+    <w:tblStylePr w:type="band1Horz">
+      <w:tblPr/>
+      <w:tcPr>
+        <w:shd w:val="clear" w:color="auto" w:fill="CCCCCC" w:themeFill="text1" w:themeFillTint="33"/>
+      </w:tcPr>
+    </w:tblStylePr>
+  </w:style>
+  <w:style w:type="table" w:styleId="GridTable7Colorful">
+    <w:name w:val="Grid Table 7 Colorful"/>
+    <w:basedOn w:val="TableNormal"/>
+    <w:uiPriority w:val="52"/>
+    <w:rsid w:val="00917519"/>
+    <w:pPr>
+      <w:spacing w:after="0" w:line="240" w:lineRule="auto"/>
+    </w:pPr>
+    <w:rPr>
+      <w:color w:val="000000" w:themeColor="text1"/>
+    </w:rPr>
+    <w:tblPr>
+      <w:tblStyleRowBandSize w:val="1"/>
+      <w:tblStyleColBandSize w:val="1"/>
+      <w:tblBorders>
+        <w:top w:val="single" w:sz="4" w:space="0" w:color="666666" w:themeColor="text1" w:themeTint="99"/>
+        <w:left w:val="single" w:sz="4" w:space="0" w:color="666666" w:themeColor="text1" w:themeTint="99"/>
+        <w:bottom w:val="single" w:sz="4" w:space="0" w:color="666666" w:themeColor="text1" w:themeTint="99"/>
+        <w:right w:val="single" w:sz="4" w:space="0" w:color="666666" w:themeColor="text1" w:themeTint="99"/>
+        <w:insideH w:val="single" w:sz="4" w:space="0" w:color="666666" w:themeColor="text1" w:themeTint="99"/>
+        <w:insideV w:val="single" w:sz="4" w:space="0" w:color="666666" w:themeColor="text1" w:themeTint="99"/>
+      </w:tblBorders>
+    </w:tblPr>
+    <w:tblStylePr w:type="firstRow">
+      <w:rPr>
+        <w:b/>
+        <w:bCs/>
+      </w:rPr>
+      <w:tblPr/>
+      <w:tcPr>
+        <w:tcBorders>
+          <w:top w:val="nil"/>
+          <w:left w:val="nil"/>
+          <w:right w:val="nil"/>
+          <w:insideH w:val="nil"/>
+          <w:insideV w:val="nil"/>
+        </w:tcBorders>
+        <w:shd w:val="clear" w:color="auto" w:fill="FFFFFF" w:themeFill="background1"/>
+      </w:tcPr>
+    </w:tblStylePr>
+    <w:tblStylePr w:type="lastRow">
+      <w:rPr>
+        <w:b/>
+        <w:bCs/>
+      </w:rPr>
+      <w:tblPr/>
+      <w:tcPr>
+        <w:tcBorders>
+          <w:left w:val="nil"/>
+          <w:bottom w:val="nil"/>
+          <w:right w:val="nil"/>
+          <w:insideH w:val="nil"/>
+          <w:insideV w:val="nil"/>
+        </w:tcBorders>
+        <w:shd w:val="clear" w:color="auto" w:fill="FFFFFF" w:themeFill="background1"/>
+      </w:tcPr>
+    </w:tblStylePr>
+    <w:tblStylePr w:type="firstCol">
+      <w:pPr>
+        <w:jc w:val="right"/>
+      </w:pPr>
+      <w:rPr>
+        <w:i/>
+        <w:iCs/>
+      </w:rPr>
+      <w:tblPr/>
+      <w:tcPr>
+        <w:tcBorders>
+          <w:top w:val="nil"/>
+          <w:left w:val="nil"/>
+          <w:bottom w:val="nil"/>
+          <w:insideH w:val="nil"/>
+          <w:insideV w:val="nil"/>
+        </w:tcBorders>
+        <w:shd w:val="clear" w:color="auto" w:fill="FFFFFF" w:themeFill="background1"/>
+      </w:tcPr>
+    </w:tblStylePr>
+    <w:tblStylePr w:type="lastCol">
+      <w:rPr>
+        <w:i/>
+        <w:iCs/>
+      </w:rPr>
+      <w:tblPr/>
+      <w:tcPr>
+        <w:tcBorders>
+          <w:top w:val="nil"/>
+          <w:bottom w:val="nil"/>
+          <w:right w:val="nil"/>
+          <w:insideH w:val="nil"/>
+          <w:insideV w:val="nil"/>
+        </w:tcBorders>
+        <w:shd w:val="clear" w:color="auto" w:fill="FFFFFF" w:themeFill="background1"/>
+      </w:tcPr>
+    </w:tblStylePr>
+    <w:tblStylePr w:type="band1Vert">
+      <w:tblPr/>
+      <w:tcPr>
+        <w:shd w:val="clear" w:color="auto" w:fill="CCCCCC" w:themeFill="text1" w:themeFillTint="33"/>
+      </w:tcPr>
+    </w:tblStylePr>
+    <w:tblStylePr w:type="band1Horz">
+      <w:tblPr/>
+      <w:tcPr>
+        <w:shd w:val="clear" w:color="auto" w:fill="CCCCCC" w:themeFill="text1" w:themeFillTint="33"/>
+      </w:tcPr>
+    </w:tblStylePr>
+    <w:tblStylePr w:type="neCell">
+      <w:tblPr/>
+      <w:tcPr>
+        <w:tcBorders>
+          <w:bottom w:val="single" w:sz="4" w:space="0" w:color="666666" w:themeColor="text1" w:themeTint="99"/>
+        </w:tcBorders>
+      </w:tcPr>
+    </w:tblStylePr>
+    <w:tblStylePr w:type="nwCell">
+      <w:tblPr/>
+      <w:tcPr>
+        <w:tcBorders>
+          <w:bottom w:val="single" w:sz="4" w:space="0" w:color="666666" w:themeColor="text1" w:themeTint="99"/>
+        </w:tcBorders>
+      </w:tcPr>
+    </w:tblStylePr>
+    <w:tblStylePr w:type="seCell">
+      <w:tblPr/>
+      <w:tcPr>
+        <w:tcBorders>
+          <w:top w:val="single" w:sz="4" w:space="0" w:color="666666" w:themeColor="text1" w:themeTint="99"/>
+        </w:tcBorders>
+      </w:tcPr>
+    </w:tblStylePr>
+    <w:tblStylePr w:type="swCell">
+      <w:tblPr/>
+      <w:tcPr>
+        <w:tcBorders>
+          <w:top w:val="single" w:sz="4" w:space="0" w:color="666666" w:themeColor="text1" w:themeTint="99"/>
+        </w:tcBorders>
+      </w:tcPr>
+    </w:tblStylePr>
+  </w:style>
+  <w:style w:type="table" w:styleId="GridTable7Colorful-Accent1">
+    <w:name w:val="Grid Table 7 Colorful Accent 1"/>
+    <w:basedOn w:val="TableNormal"/>
+    <w:uiPriority w:val="52"/>
+    <w:rsid w:val="00917519"/>
+    <w:pPr>
+      <w:spacing w:after="0" w:line="240" w:lineRule="auto"/>
+    </w:pPr>
+    <w:rPr>
+      <w:color w:val="2E74B5" w:themeColor="accent1" w:themeShade="BF"/>
+    </w:rPr>
+    <w:tblPr>
+      <w:tblStyleRowBandSize w:val="1"/>
+      <w:tblStyleColBandSize w:val="1"/>
+      <w:tblBorders>
+        <w:top w:val="single" w:sz="4" w:space="0" w:color="9CC2E5" w:themeColor="accent1" w:themeTint="99"/>
+        <w:left w:val="single" w:sz="4" w:space="0" w:color="9CC2E5" w:themeColor="accent1" w:themeTint="99"/>
+        <w:bottom w:val="single" w:sz="4" w:space="0" w:color="9CC2E5" w:themeColor="accent1" w:themeTint="99"/>
+        <w:right w:val="single" w:sz="4" w:space="0" w:color="9CC2E5" w:themeColor="accent1" w:themeTint="99"/>
+        <w:insideH w:val="single" w:sz="4" w:space="0" w:color="9CC2E5" w:themeColor="accent1" w:themeTint="99"/>
+        <w:insideV w:val="single" w:sz="4" w:space="0" w:color="9CC2E5" w:themeColor="accent1" w:themeTint="99"/>
+      </w:tblBorders>
+    </w:tblPr>
+    <w:tblStylePr w:type="firstRow">
+      <w:rPr>
+        <w:b/>
+        <w:bCs/>
+      </w:rPr>
+      <w:tblPr/>
+      <w:tcPr>
+        <w:tcBorders>
+          <w:top w:val="nil"/>
+          <w:left w:val="nil"/>
+          <w:right w:val="nil"/>
+          <w:insideH w:val="nil"/>
+          <w:insideV w:val="nil"/>
+        </w:tcBorders>
+        <w:shd w:val="clear" w:color="auto" w:fill="FFFFFF" w:themeFill="background1"/>
+      </w:tcPr>
+    </w:tblStylePr>
+    <w:tblStylePr w:type="lastRow">
+      <w:rPr>
+        <w:b/>
+        <w:bCs/>
+      </w:rPr>
+      <w:tblPr/>
+      <w:tcPr>
+        <w:tcBorders>
+          <w:left w:val="nil"/>
+          <w:bottom w:val="nil"/>
+          <w:right w:val="nil"/>
+          <w:insideH w:val="nil"/>
+          <w:insideV w:val="nil"/>
+        </w:tcBorders>
+        <w:shd w:val="clear" w:color="auto" w:fill="FFFFFF" w:themeFill="background1"/>
+      </w:tcPr>
+    </w:tblStylePr>
+    <w:tblStylePr w:type="firstCol">
+      <w:pPr>
+        <w:jc w:val="right"/>
+      </w:pPr>
+      <w:rPr>
+        <w:i/>
+        <w:iCs/>
+      </w:rPr>
+      <w:tblPr/>
+      <w:tcPr>
+        <w:tcBorders>
+          <w:top w:val="nil"/>
+          <w:left w:val="nil"/>
+          <w:bottom w:val="nil"/>
+          <w:insideH w:val="nil"/>
+          <w:insideV w:val="nil"/>
+        </w:tcBorders>
+        <w:shd w:val="clear" w:color="auto" w:fill="FFFFFF" w:themeFill="background1"/>
+      </w:tcPr>
+    </w:tblStylePr>
+    <w:tblStylePr w:type="lastCol">
+      <w:rPr>
+        <w:i/>
+        <w:iCs/>
+      </w:rPr>
+      <w:tblPr/>
+      <w:tcPr>
+        <w:tcBorders>
+          <w:top w:val="nil"/>
+          <w:bottom w:val="nil"/>
+          <w:right w:val="nil"/>
+          <w:insideH w:val="nil"/>
+          <w:insideV w:val="nil"/>
+        </w:tcBorders>
+        <w:shd w:val="clear" w:color="auto" w:fill="FFFFFF" w:themeFill="background1"/>
+      </w:tcPr>
+    </w:tblStylePr>
+    <w:tblStylePr w:type="band1Vert">
+      <w:tblPr/>
+      <w:tcPr>
+        <w:shd w:val="clear" w:color="auto" w:fill="DEEAF6" w:themeFill="accent1" w:themeFillTint="33"/>
+      </w:tcPr>
+    </w:tblStylePr>
+    <w:tblStylePr w:type="band1Horz">
+      <w:tblPr/>
+      <w:tcPr>
+        <w:shd w:val="clear" w:color="auto" w:fill="DEEAF6" w:themeFill="accent1" w:themeFillTint="33"/>
+      </w:tcPr>
+    </w:tblStylePr>
+    <w:tblStylePr w:type="neCell">
+      <w:tblPr/>
+      <w:tcPr>
+        <w:tcBorders>
+          <w:bottom w:val="single" w:sz="4" w:space="0" w:color="9CC2E5" w:themeColor="accent1" w:themeTint="99"/>
+        </w:tcBorders>
+      </w:tcPr>
+    </w:tblStylePr>
+    <w:tblStylePr w:type="nwCell">
+      <w:tblPr/>
+      <w:tcPr>
+        <w:tcBorders>
+          <w:bottom w:val="single" w:sz="4" w:space="0" w:color="9CC2E5" w:themeColor="accent1" w:themeTint="99"/>
+        </w:tcBorders>
+      </w:tcPr>
+    </w:tblStylePr>
+    <w:tblStylePr w:type="seCell">
+      <w:tblPr/>
+      <w:tcPr>
+        <w:tcBorders>
+          <w:top w:val="single" w:sz="4" w:space="0" w:color="9CC2E5" w:themeColor="accent1" w:themeTint="99"/>
+        </w:tcBorders>
+      </w:tcPr>
+    </w:tblStylePr>
+    <w:tblStylePr w:type="swCell">
+      <w:tblPr/>
+      <w:tcPr>
+        <w:tcBorders>
+          <w:top w:val="single" w:sz="4" w:space="0" w:color="9CC2E5" w:themeColor="accent1" w:themeTint="99"/>
+        </w:tcBorders>
+      </w:tcPr>
+    </w:tblStylePr>
+  </w:style>
 </w:styles>
 </file>
 
@@ -15253,11 +16892,11 @@
         </c:dLbls>
         <c:gapWidth val="219"/>
         <c:overlap val="-27"/>
-        <c:axId val="479984064"/>
-        <c:axId val="479984608"/>
+        <c:axId val="-813512208"/>
+        <c:axId val="-813511664"/>
       </c:barChart>
       <c:catAx>
-        <c:axId val="479984064"/>
+        <c:axId val="-813512208"/>
         <c:scaling>
           <c:orientation val="minMax"/>
         </c:scaling>
@@ -15300,7 +16939,7 @@
             <a:endParaRPr lang="pl-PL"/>
           </a:p>
         </c:txPr>
-        <c:crossAx val="479984608"/>
+        <c:crossAx val="-813511664"/>
         <c:crosses val="autoZero"/>
         <c:auto val="1"/>
         <c:lblAlgn val="ctr"/>
@@ -15308,7 +16947,7 @@
         <c:noMultiLvlLbl val="0"/>
       </c:catAx>
       <c:valAx>
-        <c:axId val="479984608"/>
+        <c:axId val="-813511664"/>
         <c:scaling>
           <c:orientation val="minMax"/>
         </c:scaling>
@@ -15359,7 +16998,7 @@
             <a:endParaRPr lang="pl-PL"/>
           </a:p>
         </c:txPr>
-        <c:crossAx val="479984064"/>
+        <c:crossAx val="-813512208"/>
         <c:crosses val="autoZero"/>
         <c:crossBetween val="between"/>
       </c:valAx>
@@ -15591,11 +17230,11 @@
         </c:dLbls>
         <c:gapWidth val="219"/>
         <c:overlap val="-27"/>
-        <c:axId val="479988960"/>
-        <c:axId val="479973184"/>
+        <c:axId val="-813507312"/>
+        <c:axId val="-813505680"/>
       </c:barChart>
       <c:catAx>
-        <c:axId val="479988960"/>
+        <c:axId val="-813507312"/>
         <c:scaling>
           <c:orientation val="minMax"/>
         </c:scaling>
@@ -15638,7 +17277,7 @@
             <a:endParaRPr lang="pl-PL"/>
           </a:p>
         </c:txPr>
-        <c:crossAx val="479973184"/>
+        <c:crossAx val="-813505680"/>
         <c:crosses val="autoZero"/>
         <c:auto val="1"/>
         <c:lblAlgn val="ctr"/>
@@ -15646,7 +17285,7 @@
         <c:noMultiLvlLbl val="0"/>
       </c:catAx>
       <c:valAx>
-        <c:axId val="479973184"/>
+        <c:axId val="-813505680"/>
         <c:scaling>
           <c:orientation val="minMax"/>
         </c:scaling>
@@ -15697,7 +17336,7 @@
             <a:endParaRPr lang="pl-PL"/>
           </a:p>
         </c:txPr>
-        <c:crossAx val="479988960"/>
+        <c:crossAx val="-813507312"/>
         <c:crosses val="autoZero"/>
         <c:crossBetween val="between"/>
       </c:valAx>
@@ -15926,11 +17565,11 @@
         </c:dLbls>
         <c:gapWidth val="219"/>
         <c:overlap val="-27"/>
-        <c:axId val="479991136"/>
-        <c:axId val="479991680"/>
+        <c:axId val="-813506768"/>
+        <c:axId val="-813510576"/>
       </c:barChart>
       <c:catAx>
-        <c:axId val="479991136"/>
+        <c:axId val="-813506768"/>
         <c:scaling>
           <c:orientation val="minMax"/>
         </c:scaling>
@@ -15973,7 +17612,7 @@
             <a:endParaRPr lang="pl-PL"/>
           </a:p>
         </c:txPr>
-        <c:crossAx val="479991680"/>
+        <c:crossAx val="-813510576"/>
         <c:crosses val="autoZero"/>
         <c:auto val="1"/>
         <c:lblAlgn val="ctr"/>
@@ -15981,7 +17620,7 @@
         <c:noMultiLvlLbl val="0"/>
       </c:catAx>
       <c:valAx>
-        <c:axId val="479991680"/>
+        <c:axId val="-813510576"/>
         <c:scaling>
           <c:orientation val="minMax"/>
         </c:scaling>
@@ -16032,7 +17671,7 @@
             <a:endParaRPr lang="pl-PL"/>
           </a:p>
         </c:txPr>
-        <c:crossAx val="479991136"/>
+        <c:crossAx val="-813506768"/>
         <c:crosses val="autoZero"/>
         <c:crossBetween val="between"/>
       </c:valAx>
@@ -16253,11 +17892,11 @@
         </c:dLbls>
         <c:gapWidth val="219"/>
         <c:overlap val="-27"/>
-        <c:axId val="479993856"/>
-        <c:axId val="479994400"/>
+        <c:axId val="-813509488"/>
+        <c:axId val="-813492624"/>
       </c:barChart>
       <c:catAx>
-        <c:axId val="479993856"/>
+        <c:axId val="-813509488"/>
         <c:scaling>
           <c:orientation val="minMax"/>
         </c:scaling>
@@ -16300,7 +17939,7 @@
             <a:endParaRPr lang="pl-PL"/>
           </a:p>
         </c:txPr>
-        <c:crossAx val="479994400"/>
+        <c:crossAx val="-813492624"/>
         <c:crosses val="autoZero"/>
         <c:auto val="1"/>
         <c:lblAlgn val="ctr"/>
@@ -16308,7 +17947,7 @@
         <c:noMultiLvlLbl val="0"/>
       </c:catAx>
       <c:valAx>
-        <c:axId val="479994400"/>
+        <c:axId val="-813492624"/>
         <c:scaling>
           <c:orientation val="minMax"/>
         </c:scaling>
@@ -16359,7 +17998,7 @@
             <a:endParaRPr lang="pl-PL"/>
           </a:p>
         </c:txPr>
-        <c:crossAx val="479993856"/>
+        <c:crossAx val="-813509488"/>
         <c:crosses val="autoZero"/>
         <c:crossBetween val="between"/>
       </c:valAx>
@@ -16580,11 +18219,11 @@
         </c:dLbls>
         <c:gapWidth val="219"/>
         <c:overlap val="-27"/>
-        <c:axId val="479995488"/>
-        <c:axId val="479979168"/>
+        <c:axId val="-813488272"/>
+        <c:axId val="-813479568"/>
       </c:barChart>
       <c:catAx>
-        <c:axId val="479995488"/>
+        <c:axId val="-813488272"/>
         <c:scaling>
           <c:orientation val="minMax"/>
         </c:scaling>
@@ -16627,7 +18266,7 @@
             <a:endParaRPr lang="pl-PL"/>
           </a:p>
         </c:txPr>
-        <c:crossAx val="479979168"/>
+        <c:crossAx val="-813479568"/>
         <c:crosses val="autoZero"/>
         <c:auto val="1"/>
         <c:lblAlgn val="ctr"/>
@@ -16635,7 +18274,7 @@
         <c:noMultiLvlLbl val="0"/>
       </c:catAx>
       <c:valAx>
-        <c:axId val="479979168"/>
+        <c:axId val="-813479568"/>
         <c:scaling>
           <c:orientation val="minMax"/>
         </c:scaling>
@@ -16686,7 +18325,7 @@
             <a:endParaRPr lang="pl-PL"/>
           </a:p>
         </c:txPr>
-        <c:crossAx val="479995488"/>
+        <c:crossAx val="-813488272"/>
         <c:crosses val="autoZero"/>
         <c:crossBetween val="between"/>
       </c:valAx>
@@ -19746,4 +21385,16 @@
     </a:ext>
   </a:extLst>
 </a:theme>
+</file>
+
+<file path=customXml/item1.xml><?xml version="1.0" encoding="utf-8"?>
+<b:Sources xmlns:b="http://schemas.openxmlformats.org/officeDocument/2006/bibliography" xmlns="http://schemas.openxmlformats.org/officeDocument/2006/bibliography" SelectedStyle="\APASixthEditionOfficeOnline.xsl" StyleName="APA" Version="6"/>
+</file>
+
+<file path=customXml/itemProps1.xml><?xml version="1.0" encoding="utf-8"?>
+<ds:datastoreItem xmlns:ds="http://schemas.openxmlformats.org/officeDocument/2006/customXml" ds:itemID="{434DF99F-782D-45B1-A7C8-77A4A0DC6C5F}">
+  <ds:schemaRefs>
+    <ds:schemaRef ds:uri="http://schemas.openxmlformats.org/officeDocument/2006/bibliography"/>
+  </ds:schemaRefs>
+</ds:datastoreItem>
 </file>
</xml_diff>